<commit_message>
Modification des user stories 30 à 35 pour la gestion des tâches, et mise à jour du diagramme de cas d'usage de la gestion des tâches
</commit_message>
<xml_diff>
--- a/page_de_gestion_des_taches/PageGestionDesTachesUserStories.docx
+++ b/page_de_gestion_des_taches/PageGestionDesTachesUserStories.docx
@@ -129,7 +129,11 @@
               <w:t xml:space="preserve"> </w:t>
             </w:r>
           </w:p>
-          <w:p/>
+          <w:p>
+            <w:r>
+              <w:t>Afficher les tâches en cours / terminées</w:t>
+            </w:r>
+          </w:p>
         </w:tc>
         <w:tc>
           <w:tcPr>
@@ -419,7 +423,7 @@
                 <w:b/>
                 <w:bCs/>
               </w:rPr>
-              <w:t xml:space="preserve">          Alors, </w:t>
+              <w:t xml:space="preserve">         Alors, </w:t>
             </w:r>
             <w:r>
               <w:rPr>
@@ -445,8 +449,3669 @@
               </w:rPr>
               <w:t xml:space="preserve">         </w:t>
             </w:r>
+            <w:r>
+              <w:rPr>
+                <w:b/>
+                <w:bCs/>
+              </w:rPr>
+              <w:t xml:space="preserve">Étant donné que, </w:t>
+            </w:r>
+            <w:r>
+              <w:rPr>
+                <w:i/>
+                <w:iCs/>
+              </w:rPr>
+              <w:t>je suis un utilisateur</w:t>
+            </w:r>
+          </w:p>
+          <w:p>
+            <w:r>
+              <w:rPr>
+                <w:b/>
+                <w:bCs/>
+              </w:rPr>
+              <w:t xml:space="preserve">         Lorsque,</w:t>
+            </w:r>
+            <w:r>
+              <w:rPr>
+                <w:i/>
+                <w:iCs/>
+              </w:rPr>
+              <w:t xml:space="preserve"> je </w:t>
+            </w:r>
+            <w:r>
+              <w:rPr>
+                <w:i/>
+                <w:iCs/>
+              </w:rPr>
+              <w:t>sélectionne une tâche</w:t>
+            </w:r>
+          </w:p>
+          <w:p>
+            <w:pPr>
+              <w:rPr>
+                <w:i/>
+                <w:iCs/>
+              </w:rPr>
+            </w:pPr>
+            <w:r>
+              <w:rPr>
+                <w:b/>
+                <w:bCs/>
+              </w:rPr>
+              <w:t xml:space="preserve">         Alors, </w:t>
+            </w:r>
+            <w:r>
+              <w:rPr>
+                <w:i/>
+                <w:iCs/>
+              </w:rPr>
+              <w:t>je peux la marquer</w:t>
+            </w:r>
+            <w:r>
+              <w:rPr>
+                <w:i/>
+                <w:iCs/>
+              </w:rPr>
+              <w:t xml:space="preserve"> comme terminée / en cours</w:t>
+            </w:r>
+          </w:p>
+          <w:p>
+            <w:pPr>
+              <w:rPr>
+                <w:i/>
+                <w:iCs/>
+              </w:rPr>
+            </w:pPr>
+          </w:p>
+          <w:p>
+            <w:r>
+              <w:rPr>
+                <w:b/>
+                <w:bCs/>
+              </w:rPr>
+              <w:t xml:space="preserve">         </w:t>
+            </w:r>
+            <w:r>
+              <w:rPr>
+                <w:b/>
+                <w:bCs/>
+              </w:rPr>
+              <w:t xml:space="preserve">Étant donné que, </w:t>
+            </w:r>
+            <w:r>
+              <w:rPr>
+                <w:i/>
+                <w:iCs/>
+              </w:rPr>
+              <w:t>je suis un utilisateur</w:t>
+            </w:r>
+          </w:p>
+          <w:p>
+            <w:r>
+              <w:rPr>
+                <w:b/>
+                <w:bCs/>
+              </w:rPr>
+              <w:t xml:space="preserve">         Lorsque,</w:t>
+            </w:r>
+            <w:r>
+              <w:rPr>
+                <w:i/>
+                <w:iCs/>
+              </w:rPr>
+              <w:t xml:space="preserve"> je </w:t>
+            </w:r>
+            <w:r>
+              <w:rPr>
+                <w:i/>
+                <w:iCs/>
+              </w:rPr>
+              <w:t>marque une tâche comme terminée / en cours</w:t>
+            </w:r>
+          </w:p>
+          <w:p>
+            <w:pPr>
+              <w:rPr>
+                <w:i/>
+                <w:iCs/>
+              </w:rPr>
+            </w:pPr>
+            <w:r>
+              <w:rPr>
+                <w:b/>
+                <w:bCs/>
+              </w:rPr>
+              <w:t xml:space="preserve">         Alors, </w:t>
+            </w:r>
+            <w:r>
+              <w:rPr>
+                <w:i/>
+                <w:iCs/>
+              </w:rPr>
+              <w:t>l’affichage des tâches se met à jour</w:t>
+            </w:r>
+          </w:p>
+          <w:p>
+            <w:pPr>
+              <w:rPr>
+                <w:i/>
+                <w:iCs/>
+              </w:rPr>
+            </w:pPr>
+          </w:p>
+          <w:p>
+            <w:pPr>
+              <w:rPr>
+                <w:i/>
+                <w:iCs/>
+              </w:rPr>
+            </w:pPr>
+          </w:p>
+          <w:p>
+            <w:pPr>
+              <w:rPr>
+                <w:i/>
+                <w:iCs/>
+              </w:rPr>
+            </w:pPr>
+          </w:p>
+          <w:p>
+            <w:r>
+              <w:rPr>
+                <w:b/>
+                <w:bCs/>
+              </w:rPr>
+              <w:t xml:space="preserve">         </w:t>
+            </w:r>
+          </w:p>
+          <w:p/>
+        </w:tc>
+      </w:tr>
+    </w:tbl>
+    <w:p/>
+    <w:p>
+      <w:r>
+        <w:br w:type="page"/>
+      </w:r>
+    </w:p>
+    <w:tbl>
+      <w:tblPr>
+        <w:tblW w:w="10632" w:type="dxa"/>
+        <w:tblCellMar>
+          <w:left w:w="0" w:type="dxa"/>
+          <w:right w:w="0" w:type="dxa"/>
+        </w:tblCellMar>
+        <w:tblLook w:val="04A0" w:firstRow="1" w:lastRow="0" w:firstColumn="1" w:lastColumn="0" w:noHBand="0" w:noVBand="1"/>
+      </w:tblPr>
+      <w:tblGrid>
+        <w:gridCol w:w="3355"/>
+        <w:gridCol w:w="3874"/>
+        <w:gridCol w:w="3403"/>
+      </w:tblGrid>
+      <w:tr>
+        <w:trPr>
+          <w:trHeight w:val="911"/>
+        </w:trPr>
+        <w:tc>
+          <w:tcPr>
+            <w:tcW w:w="10632" w:type="dxa"/>
+            <w:gridSpan w:val="3"/>
+            <w:tcBorders>
+              <w:top w:val="nil"/>
+              <w:left w:val="nil"/>
+              <w:bottom w:val="single" w:sz="24" w:space="0" w:color="1A7F93"/>
+              <w:right w:val="nil"/>
+            </w:tcBorders>
+            <w:shd w:val="clear" w:color="auto" w:fill="FFFFFF"/>
+            <w:tcMar>
+              <w:top w:w="15" w:type="dxa"/>
+              <w:left w:w="83" w:type="dxa"/>
+              <w:bottom w:w="0" w:type="dxa"/>
+              <w:right w:w="83" w:type="dxa"/>
+            </w:tcMar>
+            <w:hideMark/>
+          </w:tcPr>
+          <w:p>
+            <w:r>
+              <w:rPr>
+                <w:b/>
+                <w:bCs/>
+              </w:rPr>
+              <w:lastRenderedPageBreak/>
+              <w:t xml:space="preserve">  </w:t>
+            </w:r>
+            <w:r>
+              <w:rPr>
+                <w:b/>
+                <w:bCs/>
+              </w:rPr>
+              <w:t>User Story</w:t>
+            </w:r>
+            <w:r>
+              <w:rPr>
+                <w:b/>
+                <w:bCs/>
+              </w:rPr>
+              <w:t xml:space="preserve">   </w:t>
+            </w:r>
+            <w:r>
+              <w:rPr>
+                <w:i/>
+                <w:iCs/>
+              </w:rPr>
+              <w:t xml:space="preserve">n° </w:t>
+            </w:r>
+            <w:r>
+              <w:rPr>
+                <w:i/>
+                <w:iCs/>
+              </w:rPr>
+              <w:t>31</w:t>
+            </w:r>
+          </w:p>
+        </w:tc>
+      </w:tr>
+      <w:tr>
+        <w:trPr>
+          <w:trHeight w:val="1266"/>
+        </w:trPr>
+        <w:tc>
+          <w:tcPr>
+            <w:tcW w:w="3355" w:type="dxa"/>
+            <w:tcBorders>
+              <w:top w:val="single" w:sz="24" w:space="0" w:color="1A7F93"/>
+              <w:left w:val="nil"/>
+              <w:bottom w:val="single" w:sz="24" w:space="0" w:color="1A7F93"/>
+              <w:right w:val="single" w:sz="24" w:space="0" w:color="1A7F93"/>
+            </w:tcBorders>
+            <w:shd w:val="clear" w:color="auto" w:fill="FFFFFF"/>
+            <w:tcMar>
+              <w:top w:w="15" w:type="dxa"/>
+              <w:left w:w="83" w:type="dxa"/>
+              <w:bottom w:w="0" w:type="dxa"/>
+              <w:right w:w="83" w:type="dxa"/>
+            </w:tcMar>
+            <w:hideMark/>
+          </w:tcPr>
+          <w:p>
+            <w:pPr>
+              <w:rPr>
+                <w:b/>
+                <w:bCs/>
+              </w:rPr>
+            </w:pPr>
+            <w:r>
+              <w:rPr>
+                <w:b/>
+                <w:bCs/>
+              </w:rPr>
+              <w:t xml:space="preserve">Page de gestion des tâches </w:t>
+            </w:r>
+          </w:p>
+          <w:p>
+            <w:r>
+              <w:t>Ajouter une tâche pour soi</w:t>
+            </w:r>
+          </w:p>
+        </w:tc>
+        <w:tc>
+          <w:tcPr>
+            <w:tcW w:w="3874" w:type="dxa"/>
+            <w:tcBorders>
+              <w:top w:val="single" w:sz="24" w:space="0" w:color="1A7F93"/>
+              <w:left w:val="single" w:sz="24" w:space="0" w:color="1A7F93"/>
+              <w:bottom w:val="single" w:sz="24" w:space="0" w:color="1A7F93"/>
+              <w:right w:val="single" w:sz="24" w:space="0" w:color="1A7F93"/>
+            </w:tcBorders>
+            <w:shd w:val="clear" w:color="auto" w:fill="FFFFFF"/>
+            <w:tcMar>
+              <w:top w:w="15" w:type="dxa"/>
+              <w:left w:w="83" w:type="dxa"/>
+              <w:bottom w:w="0" w:type="dxa"/>
+              <w:right w:w="83" w:type="dxa"/>
+            </w:tcMar>
+            <w:hideMark/>
+          </w:tcPr>
+          <w:p>
+            <w:r>
+              <w:rPr>
+                <w:b/>
+                <w:bCs/>
+              </w:rPr>
+              <w:t xml:space="preserve">  Priorité</w:t>
+            </w:r>
+          </w:p>
+          <w:p>
+            <w:r>
+              <w:rPr>
+                <w:b/>
+                <w:bCs/>
+                <w:i/>
+                <w:iCs/>
+              </w:rPr>
+              <w:t> </w:t>
+            </w:r>
+          </w:p>
+        </w:tc>
+        <w:tc>
+          <w:tcPr>
+            <w:tcW w:w="3403" w:type="dxa"/>
+            <w:tcBorders>
+              <w:top w:val="single" w:sz="24" w:space="0" w:color="1A7F93"/>
+              <w:left w:val="single" w:sz="24" w:space="0" w:color="1A7F93"/>
+              <w:bottom w:val="single" w:sz="24" w:space="0" w:color="1A7F93"/>
+              <w:right w:val="nil"/>
+            </w:tcBorders>
+            <w:shd w:val="clear" w:color="auto" w:fill="FFFFFF"/>
+            <w:tcMar>
+              <w:top w:w="15" w:type="dxa"/>
+              <w:left w:w="83" w:type="dxa"/>
+              <w:bottom w:w="0" w:type="dxa"/>
+              <w:right w:w="83" w:type="dxa"/>
+            </w:tcMar>
+            <w:hideMark/>
+          </w:tcPr>
+          <w:p>
+            <w:r>
+              <w:rPr>
+                <w:b/>
+                <w:bCs/>
+              </w:rPr>
+              <w:t xml:space="preserve">  Estimation</w:t>
+            </w:r>
+          </w:p>
+        </w:tc>
+      </w:tr>
+      <w:tr>
+        <w:trPr>
+          <w:trHeight w:val="2505"/>
+        </w:trPr>
+        <w:tc>
+          <w:tcPr>
+            <w:tcW w:w="10632" w:type="dxa"/>
+            <w:gridSpan w:val="3"/>
+            <w:tcBorders>
+              <w:top w:val="single" w:sz="24" w:space="0" w:color="1A7F93"/>
+              <w:left w:val="nil"/>
+              <w:bottom w:val="single" w:sz="24" w:space="0" w:color="1A7F93"/>
+              <w:right w:val="nil"/>
+            </w:tcBorders>
+            <w:shd w:val="clear" w:color="auto" w:fill="FFFFFF"/>
+            <w:tcMar>
+              <w:top w:w="15" w:type="dxa"/>
+              <w:left w:w="83" w:type="dxa"/>
+              <w:bottom w:w="0" w:type="dxa"/>
+              <w:right w:w="83" w:type="dxa"/>
+            </w:tcMar>
+            <w:hideMark/>
+          </w:tcPr>
+          <w:p>
+            <w:r>
+              <w:rPr>
+                <w:b/>
+                <w:bCs/>
+              </w:rPr>
+              <w:t> </w:t>
+            </w:r>
+          </w:p>
+          <w:p>
+            <w:r>
+              <w:rPr>
+                <w:b/>
+                <w:bCs/>
+              </w:rPr>
+              <w:t xml:space="preserve">          En tant que, </w:t>
+            </w:r>
+            <w:r>
+              <w:rPr>
+                <w:i/>
+                <w:iCs/>
+              </w:rPr>
+              <w:t>utilisateur</w:t>
+            </w:r>
+          </w:p>
+          <w:p>
+            <w:r>
+              <w:rPr>
+                <w:b/>
+                <w:bCs/>
+              </w:rPr>
+              <w:t xml:space="preserve">          Je souhaite, </w:t>
+            </w:r>
+            <w:r>
+              <w:rPr>
+                <w:i/>
+                <w:iCs/>
+              </w:rPr>
+              <w:t xml:space="preserve">pouvoir </w:t>
+            </w:r>
+            <w:r>
+              <w:rPr>
+                <w:i/>
+                <w:iCs/>
+              </w:rPr>
+              <w:t>ajouter des</w:t>
+            </w:r>
+            <w:r>
+              <w:rPr>
+                <w:i/>
+                <w:iCs/>
+              </w:rPr>
+              <w:t xml:space="preserve"> tâches </w:t>
+            </w:r>
+          </w:p>
+          <w:p>
+            <w:r>
+              <w:rPr>
+                <w:b/>
+                <w:bCs/>
+              </w:rPr>
+              <w:t xml:space="preserve">          Afin de, </w:t>
+            </w:r>
+            <w:r>
+              <w:rPr>
+                <w:i/>
+                <w:iCs/>
+              </w:rPr>
+              <w:t xml:space="preserve">gérer au mieux ma </w:t>
+            </w:r>
+            <w:proofErr w:type="spellStart"/>
+            <w:r>
+              <w:rPr>
+                <w:i/>
+                <w:iCs/>
+              </w:rPr>
+              <w:t>todo</w:t>
+            </w:r>
+            <w:proofErr w:type="spellEnd"/>
+            <w:r>
+              <w:rPr>
+                <w:i/>
+                <w:iCs/>
+              </w:rPr>
+              <w:t xml:space="preserve"> </w:t>
+            </w:r>
+            <w:proofErr w:type="spellStart"/>
+            <w:r>
+              <w:rPr>
+                <w:i/>
+                <w:iCs/>
+              </w:rPr>
+              <w:t>list</w:t>
+            </w:r>
+            <w:proofErr w:type="spellEnd"/>
+          </w:p>
+        </w:tc>
+      </w:tr>
+      <w:tr>
+        <w:trPr>
+          <w:trHeight w:val="3222"/>
+        </w:trPr>
+        <w:tc>
+          <w:tcPr>
+            <w:tcW w:w="10632" w:type="dxa"/>
+            <w:gridSpan w:val="3"/>
+            <w:tcBorders>
+              <w:top w:val="single" w:sz="24" w:space="0" w:color="1A7F93"/>
+              <w:left w:val="nil"/>
+              <w:bottom w:val="single" w:sz="24" w:space="0" w:color="1A7F93"/>
+              <w:right w:val="nil"/>
+            </w:tcBorders>
+            <w:shd w:val="clear" w:color="auto" w:fill="FFFFFF"/>
+            <w:tcMar>
+              <w:top w:w="15" w:type="dxa"/>
+              <w:left w:w="83" w:type="dxa"/>
+              <w:bottom w:w="0" w:type="dxa"/>
+              <w:right w:w="83" w:type="dxa"/>
+            </w:tcMar>
+            <w:hideMark/>
+          </w:tcPr>
+          <w:p>
+            <w:r>
+              <w:rPr>
+                <w:b/>
+                <w:bCs/>
+              </w:rPr>
+              <w:t xml:space="preserve">  Critères d’acceptation</w:t>
+            </w:r>
+          </w:p>
+          <w:p>
+            <w:r>
+              <w:rPr>
+                <w:b/>
+                <w:bCs/>
+              </w:rPr>
+              <w:t> </w:t>
+            </w:r>
+          </w:p>
+          <w:p>
+            <w:r>
+              <w:rPr>
+                <w:b/>
+                <w:bCs/>
+              </w:rPr>
+              <w:t xml:space="preserve">         Étant donné que, </w:t>
+            </w:r>
+            <w:r>
+              <w:rPr>
+                <w:i/>
+                <w:iCs/>
+              </w:rPr>
+              <w:t>je suis un utilisateur</w:t>
+            </w:r>
+          </w:p>
+          <w:p>
+            <w:r>
+              <w:rPr>
+                <w:b/>
+                <w:bCs/>
+              </w:rPr>
+              <w:t xml:space="preserve">         Lorsque,</w:t>
+            </w:r>
+            <w:r>
+              <w:rPr>
+                <w:i/>
+                <w:iCs/>
+              </w:rPr>
+              <w:t xml:space="preserve"> je suis sur la page de gestion des tâches</w:t>
+            </w:r>
+            <w:r>
+              <w:rPr>
+                <w:i/>
+                <w:iCs/>
+              </w:rPr>
+              <w:t xml:space="preserve"> et que je clique sur ‘créer’</w:t>
+            </w:r>
+          </w:p>
+          <w:p>
+            <w:pPr>
+              <w:rPr>
+                <w:i/>
+                <w:iCs/>
+              </w:rPr>
+            </w:pPr>
+            <w:r>
+              <w:rPr>
+                <w:b/>
+                <w:bCs/>
+              </w:rPr>
+              <w:t xml:space="preserve">         Alors, </w:t>
+            </w:r>
+            <w:r>
+              <w:rPr>
+                <w:i/>
+                <w:iCs/>
+              </w:rPr>
+              <w:t>une fenêtre de création de tâche s’ouvre</w:t>
+            </w:r>
+          </w:p>
+          <w:p>
+            <w:pPr>
+              <w:rPr>
+                <w:i/>
+                <w:iCs/>
+              </w:rPr>
+            </w:pPr>
+          </w:p>
+          <w:p>
+            <w:r>
+              <w:rPr>
+                <w:b/>
+                <w:bCs/>
+              </w:rPr>
+              <w:t xml:space="preserve">         </w:t>
+            </w:r>
+            <w:r>
+              <w:rPr>
+                <w:b/>
+                <w:bCs/>
+              </w:rPr>
+              <w:t xml:space="preserve">Étant donné que, </w:t>
+            </w:r>
+            <w:r>
+              <w:rPr>
+                <w:i/>
+                <w:iCs/>
+              </w:rPr>
+              <w:t>je suis un utilisateur</w:t>
+            </w:r>
+          </w:p>
+          <w:p>
+            <w:r>
+              <w:rPr>
+                <w:b/>
+                <w:bCs/>
+              </w:rPr>
+              <w:t xml:space="preserve">         Lorsque,</w:t>
+            </w:r>
+            <w:r>
+              <w:rPr>
+                <w:i/>
+                <w:iCs/>
+              </w:rPr>
+              <w:t xml:space="preserve"> </w:t>
+            </w:r>
+            <w:r>
+              <w:rPr>
+                <w:i/>
+                <w:iCs/>
+              </w:rPr>
+              <w:t xml:space="preserve">je suis sur la fenêtre de </w:t>
+            </w:r>
+            <w:r>
+              <w:rPr>
+                <w:i/>
+                <w:iCs/>
+              </w:rPr>
+              <w:t xml:space="preserve">création </w:t>
+            </w:r>
+            <w:r>
+              <w:rPr>
+                <w:i/>
+                <w:iCs/>
+              </w:rPr>
+              <w:t xml:space="preserve">tâche, </w:t>
+            </w:r>
+          </w:p>
+          <w:p>
+            <w:pPr>
+              <w:rPr>
+                <w:i/>
+                <w:iCs/>
+              </w:rPr>
+            </w:pPr>
+            <w:r>
+              <w:rPr>
+                <w:b/>
+                <w:bCs/>
+              </w:rPr>
+              <w:t xml:space="preserve">         Alors, </w:t>
+            </w:r>
+            <w:r>
+              <w:rPr>
+                <w:i/>
+                <w:iCs/>
+              </w:rPr>
+              <w:t xml:space="preserve">je peux </w:t>
+            </w:r>
+            <w:r>
+              <w:rPr>
+                <w:i/>
+                <w:iCs/>
+              </w:rPr>
+              <w:t>renseigner le titre de la tâche, le détail et la deadline d’exécution</w:t>
+            </w:r>
+          </w:p>
+          <w:p>
+            <w:pPr>
+              <w:rPr>
+                <w:i/>
+                <w:iCs/>
+              </w:rPr>
+            </w:pPr>
+          </w:p>
+          <w:p>
+            <w:r>
+              <w:rPr>
+                <w:b/>
+                <w:bCs/>
+              </w:rPr>
+              <w:t xml:space="preserve">         </w:t>
+            </w:r>
+            <w:r>
+              <w:rPr>
+                <w:b/>
+                <w:bCs/>
+              </w:rPr>
+              <w:t xml:space="preserve">Étant donné que, </w:t>
+            </w:r>
+            <w:r>
+              <w:rPr>
+                <w:i/>
+                <w:iCs/>
+              </w:rPr>
+              <w:t xml:space="preserve">je suis sur la fenêtre de </w:t>
+            </w:r>
+            <w:r>
+              <w:rPr>
+                <w:i/>
+                <w:iCs/>
+              </w:rPr>
+              <w:t xml:space="preserve">création </w:t>
+            </w:r>
+            <w:r>
+              <w:rPr>
+                <w:i/>
+                <w:iCs/>
+              </w:rPr>
+              <w:t>tâche,</w:t>
+            </w:r>
+          </w:p>
+          <w:p>
+            <w:r>
+              <w:rPr>
+                <w:b/>
+                <w:bCs/>
+              </w:rPr>
+              <w:t xml:space="preserve">         Lorsque,</w:t>
+            </w:r>
+            <w:r>
+              <w:rPr>
+                <w:i/>
+                <w:iCs/>
+              </w:rPr>
+              <w:t xml:space="preserve"> </w:t>
+            </w:r>
+            <w:r>
+              <w:rPr>
+                <w:i/>
+                <w:iCs/>
+              </w:rPr>
+              <w:t>je renseigne les éléments de création de tâche et que je valide</w:t>
+            </w:r>
+          </w:p>
+          <w:p>
+            <w:pPr>
+              <w:rPr>
+                <w:i/>
+                <w:iCs/>
+              </w:rPr>
+            </w:pPr>
+            <w:r>
+              <w:rPr>
+                <w:b/>
+                <w:bCs/>
+              </w:rPr>
+              <w:t xml:space="preserve">         Alors, </w:t>
+            </w:r>
+            <w:r>
+              <w:rPr>
+                <w:i/>
+                <w:iCs/>
+              </w:rPr>
+              <w:t xml:space="preserve">la tâche se crée comme </w:t>
+            </w:r>
+            <w:r>
+              <w:rPr>
+                <w:i/>
+                <w:iCs/>
+              </w:rPr>
+              <w:t>étant ‘</w:t>
+            </w:r>
+            <w:r>
+              <w:rPr>
+                <w:i/>
+                <w:iCs/>
+              </w:rPr>
+              <w:t>en cours</w:t>
+            </w:r>
+            <w:r>
+              <w:rPr>
+                <w:i/>
+                <w:iCs/>
+              </w:rPr>
+              <w:t>’</w:t>
+            </w:r>
+            <w:r>
+              <w:rPr>
+                <w:i/>
+                <w:iCs/>
+              </w:rPr>
+              <w:t xml:space="preserve">, et </w:t>
+            </w:r>
+            <w:proofErr w:type="gramStart"/>
+            <w:r>
+              <w:rPr>
+                <w:i/>
+                <w:iCs/>
+              </w:rPr>
+              <w:t>la deadline</w:t>
+            </w:r>
+            <w:proofErr w:type="gramEnd"/>
+            <w:r>
+              <w:rPr>
+                <w:i/>
+                <w:iCs/>
+              </w:rPr>
+              <w:t xml:space="preserve"> de </w:t>
+            </w:r>
+            <w:r>
+              <w:rPr>
+                <w:i/>
+                <w:iCs/>
+              </w:rPr>
+              <w:t>la tâche est mise à jour dans mon</w:t>
+            </w:r>
+            <w:r>
+              <w:rPr>
+                <w:i/>
+                <w:iCs/>
+              </w:rPr>
+              <w:t xml:space="preserve"> calendrier</w:t>
+            </w:r>
+          </w:p>
+          <w:p>
+            <w:pPr>
+              <w:rPr>
+                <w:i/>
+                <w:iCs/>
+              </w:rPr>
+            </w:pPr>
+          </w:p>
+          <w:p>
+            <w:pPr>
+              <w:rPr>
+                <w:i/>
+                <w:iCs/>
+              </w:rPr>
+            </w:pPr>
+          </w:p>
+          <w:p>
+            <w:pPr>
+              <w:rPr>
+                <w:i/>
+                <w:iCs/>
+              </w:rPr>
+            </w:pPr>
+          </w:p>
+          <w:p>
+            <w:r>
+              <w:rPr>
+                <w:b/>
+                <w:bCs/>
+              </w:rPr>
+              <w:t xml:space="preserve">         </w:t>
+            </w:r>
+          </w:p>
+          <w:p/>
+        </w:tc>
+      </w:tr>
+    </w:tbl>
+    <w:p/>
+    <w:p>
+      <w:r>
+        <w:br w:type="page"/>
+      </w:r>
+    </w:p>
+    <w:tbl>
+      <w:tblPr>
+        <w:tblW w:w="10632" w:type="dxa"/>
+        <w:tblCellMar>
+          <w:left w:w="0" w:type="dxa"/>
+          <w:right w:w="0" w:type="dxa"/>
+        </w:tblCellMar>
+        <w:tblLook w:val="04A0" w:firstRow="1" w:lastRow="0" w:firstColumn="1" w:lastColumn="0" w:noHBand="0" w:noVBand="1"/>
+      </w:tblPr>
+      <w:tblGrid>
+        <w:gridCol w:w="3355"/>
+        <w:gridCol w:w="3874"/>
+        <w:gridCol w:w="3403"/>
+      </w:tblGrid>
+      <w:tr>
+        <w:trPr>
+          <w:trHeight w:val="911"/>
+        </w:trPr>
+        <w:tc>
+          <w:tcPr>
+            <w:tcW w:w="10632" w:type="dxa"/>
+            <w:gridSpan w:val="3"/>
+            <w:tcBorders>
+              <w:top w:val="nil"/>
+              <w:left w:val="nil"/>
+              <w:bottom w:val="single" w:sz="24" w:space="0" w:color="1A7F93"/>
+              <w:right w:val="nil"/>
+            </w:tcBorders>
+            <w:shd w:val="clear" w:color="auto" w:fill="FFFFFF"/>
+            <w:tcMar>
+              <w:top w:w="15" w:type="dxa"/>
+              <w:left w:w="83" w:type="dxa"/>
+              <w:bottom w:w="0" w:type="dxa"/>
+              <w:right w:w="83" w:type="dxa"/>
+            </w:tcMar>
+            <w:hideMark/>
+          </w:tcPr>
+          <w:p>
+            <w:r>
+              <w:rPr>
+                <w:b/>
+                <w:bCs/>
+              </w:rPr>
+              <w:lastRenderedPageBreak/>
+              <w:t xml:space="preserve">  </w:t>
+            </w:r>
+            <w:r>
+              <w:rPr>
+                <w:b/>
+                <w:bCs/>
+              </w:rPr>
+              <w:t>User Story</w:t>
+            </w:r>
+            <w:r>
+              <w:rPr>
+                <w:b/>
+                <w:bCs/>
+              </w:rPr>
+              <w:t xml:space="preserve">   </w:t>
+            </w:r>
+            <w:r>
+              <w:rPr>
+                <w:i/>
+                <w:iCs/>
+              </w:rPr>
+              <w:t xml:space="preserve">n° </w:t>
+            </w:r>
+            <w:r>
+              <w:rPr>
+                <w:i/>
+                <w:iCs/>
+              </w:rPr>
+              <w:t>32</w:t>
+            </w:r>
+          </w:p>
+        </w:tc>
+      </w:tr>
+      <w:tr>
+        <w:trPr>
+          <w:trHeight w:val="1266"/>
+        </w:trPr>
+        <w:tc>
+          <w:tcPr>
+            <w:tcW w:w="3355" w:type="dxa"/>
+            <w:tcBorders>
+              <w:top w:val="single" w:sz="24" w:space="0" w:color="1A7F93"/>
+              <w:left w:val="nil"/>
+              <w:bottom w:val="single" w:sz="24" w:space="0" w:color="1A7F93"/>
+              <w:right w:val="single" w:sz="24" w:space="0" w:color="1A7F93"/>
+            </w:tcBorders>
+            <w:shd w:val="clear" w:color="auto" w:fill="FFFFFF"/>
+            <w:tcMar>
+              <w:top w:w="15" w:type="dxa"/>
+              <w:left w:w="83" w:type="dxa"/>
+              <w:bottom w:w="0" w:type="dxa"/>
+              <w:right w:w="83" w:type="dxa"/>
+            </w:tcMar>
+            <w:hideMark/>
+          </w:tcPr>
+          <w:p>
+            <w:pPr>
+              <w:rPr>
+                <w:b/>
+                <w:bCs/>
+              </w:rPr>
+            </w:pPr>
+            <w:r>
+              <w:rPr>
+                <w:b/>
+                <w:bCs/>
+              </w:rPr>
+              <w:t xml:space="preserve">Page de gestion des tâches </w:t>
+            </w:r>
+          </w:p>
+          <w:p>
+            <w:r>
+              <w:t>Supprimer</w:t>
+            </w:r>
+            <w:r>
+              <w:t xml:space="preserve"> une tâche pour soi</w:t>
+            </w:r>
+          </w:p>
+        </w:tc>
+        <w:tc>
+          <w:tcPr>
+            <w:tcW w:w="3874" w:type="dxa"/>
+            <w:tcBorders>
+              <w:top w:val="single" w:sz="24" w:space="0" w:color="1A7F93"/>
+              <w:left w:val="single" w:sz="24" w:space="0" w:color="1A7F93"/>
+              <w:bottom w:val="single" w:sz="24" w:space="0" w:color="1A7F93"/>
+              <w:right w:val="single" w:sz="24" w:space="0" w:color="1A7F93"/>
+            </w:tcBorders>
+            <w:shd w:val="clear" w:color="auto" w:fill="FFFFFF"/>
+            <w:tcMar>
+              <w:top w:w="15" w:type="dxa"/>
+              <w:left w:w="83" w:type="dxa"/>
+              <w:bottom w:w="0" w:type="dxa"/>
+              <w:right w:w="83" w:type="dxa"/>
+            </w:tcMar>
+            <w:hideMark/>
+          </w:tcPr>
+          <w:p>
+            <w:r>
+              <w:rPr>
+                <w:b/>
+                <w:bCs/>
+              </w:rPr>
+              <w:t xml:space="preserve">  Priorité</w:t>
+            </w:r>
+          </w:p>
+          <w:p>
+            <w:r>
+              <w:rPr>
+                <w:b/>
+                <w:bCs/>
+                <w:i/>
+                <w:iCs/>
+              </w:rPr>
+              <w:t> </w:t>
+            </w:r>
+          </w:p>
+        </w:tc>
+        <w:tc>
+          <w:tcPr>
+            <w:tcW w:w="3403" w:type="dxa"/>
+            <w:tcBorders>
+              <w:top w:val="single" w:sz="24" w:space="0" w:color="1A7F93"/>
+              <w:left w:val="single" w:sz="24" w:space="0" w:color="1A7F93"/>
+              <w:bottom w:val="single" w:sz="24" w:space="0" w:color="1A7F93"/>
+              <w:right w:val="nil"/>
+            </w:tcBorders>
+            <w:shd w:val="clear" w:color="auto" w:fill="FFFFFF"/>
+            <w:tcMar>
+              <w:top w:w="15" w:type="dxa"/>
+              <w:left w:w="83" w:type="dxa"/>
+              <w:bottom w:w="0" w:type="dxa"/>
+              <w:right w:w="83" w:type="dxa"/>
+            </w:tcMar>
+            <w:hideMark/>
+          </w:tcPr>
+          <w:p>
+            <w:r>
+              <w:rPr>
+                <w:b/>
+                <w:bCs/>
+              </w:rPr>
+              <w:t xml:space="preserve">  Estimation</w:t>
+            </w:r>
+          </w:p>
+        </w:tc>
+      </w:tr>
+      <w:tr>
+        <w:trPr>
+          <w:trHeight w:val="2505"/>
+        </w:trPr>
+        <w:tc>
+          <w:tcPr>
+            <w:tcW w:w="10632" w:type="dxa"/>
+            <w:gridSpan w:val="3"/>
+            <w:tcBorders>
+              <w:top w:val="single" w:sz="24" w:space="0" w:color="1A7F93"/>
+              <w:left w:val="nil"/>
+              <w:bottom w:val="single" w:sz="24" w:space="0" w:color="1A7F93"/>
+              <w:right w:val="nil"/>
+            </w:tcBorders>
+            <w:shd w:val="clear" w:color="auto" w:fill="FFFFFF"/>
+            <w:tcMar>
+              <w:top w:w="15" w:type="dxa"/>
+              <w:left w:w="83" w:type="dxa"/>
+              <w:bottom w:w="0" w:type="dxa"/>
+              <w:right w:w="83" w:type="dxa"/>
+            </w:tcMar>
+            <w:hideMark/>
+          </w:tcPr>
+          <w:p>
+            <w:r>
+              <w:rPr>
+                <w:b/>
+                <w:bCs/>
+              </w:rPr>
+              <w:t> </w:t>
+            </w:r>
+          </w:p>
+          <w:p>
+            <w:r>
+              <w:rPr>
+                <w:b/>
+                <w:bCs/>
+              </w:rPr>
+              <w:t xml:space="preserve">          En tant que, </w:t>
+            </w:r>
+            <w:r>
+              <w:rPr>
+                <w:i/>
+                <w:iCs/>
+              </w:rPr>
+              <w:t>utilisateur</w:t>
+            </w:r>
+          </w:p>
+          <w:p>
+            <w:r>
+              <w:rPr>
+                <w:b/>
+                <w:bCs/>
+              </w:rPr>
+              <w:t xml:space="preserve">          Je souhaite, </w:t>
+            </w:r>
+            <w:r>
+              <w:rPr>
+                <w:i/>
+                <w:iCs/>
+              </w:rPr>
+              <w:t xml:space="preserve">pouvoir </w:t>
+            </w:r>
+            <w:r>
+              <w:rPr>
+                <w:i/>
+                <w:iCs/>
+              </w:rPr>
+              <w:t>supprimer</w:t>
+            </w:r>
+            <w:r>
+              <w:rPr>
+                <w:i/>
+                <w:iCs/>
+              </w:rPr>
+              <w:t xml:space="preserve"> des tâches </w:t>
+            </w:r>
+          </w:p>
+          <w:p>
+            <w:r>
+              <w:rPr>
+                <w:b/>
+                <w:bCs/>
+              </w:rPr>
+              <w:t xml:space="preserve">          Afin de, </w:t>
+            </w:r>
+            <w:r>
+              <w:rPr>
+                <w:i/>
+                <w:iCs/>
+              </w:rPr>
+              <w:t xml:space="preserve">gérer au mieux ma </w:t>
+            </w:r>
+            <w:proofErr w:type="spellStart"/>
+            <w:r>
+              <w:rPr>
+                <w:i/>
+                <w:iCs/>
+              </w:rPr>
+              <w:t>todo</w:t>
+            </w:r>
+            <w:proofErr w:type="spellEnd"/>
+            <w:r>
+              <w:rPr>
+                <w:i/>
+                <w:iCs/>
+              </w:rPr>
+              <w:t xml:space="preserve"> </w:t>
+            </w:r>
+            <w:proofErr w:type="spellStart"/>
+            <w:r>
+              <w:rPr>
+                <w:i/>
+                <w:iCs/>
+              </w:rPr>
+              <w:t>list</w:t>
+            </w:r>
+            <w:proofErr w:type="spellEnd"/>
+          </w:p>
+        </w:tc>
+      </w:tr>
+      <w:tr>
+        <w:trPr>
+          <w:trHeight w:val="3222"/>
+        </w:trPr>
+        <w:tc>
+          <w:tcPr>
+            <w:tcW w:w="10632" w:type="dxa"/>
+            <w:gridSpan w:val="3"/>
+            <w:tcBorders>
+              <w:top w:val="single" w:sz="24" w:space="0" w:color="1A7F93"/>
+              <w:left w:val="nil"/>
+              <w:bottom w:val="single" w:sz="24" w:space="0" w:color="1A7F93"/>
+              <w:right w:val="nil"/>
+            </w:tcBorders>
+            <w:shd w:val="clear" w:color="auto" w:fill="FFFFFF"/>
+            <w:tcMar>
+              <w:top w:w="15" w:type="dxa"/>
+              <w:left w:w="83" w:type="dxa"/>
+              <w:bottom w:w="0" w:type="dxa"/>
+              <w:right w:w="83" w:type="dxa"/>
+            </w:tcMar>
+            <w:hideMark/>
+          </w:tcPr>
+          <w:p>
+            <w:r>
+              <w:rPr>
+                <w:b/>
+                <w:bCs/>
+              </w:rPr>
+              <w:t xml:space="preserve">  Critères d’acceptation</w:t>
+            </w:r>
+          </w:p>
+          <w:p>
+            <w:r>
+              <w:rPr>
+                <w:b/>
+                <w:bCs/>
+              </w:rPr>
+              <w:t> </w:t>
+            </w:r>
+          </w:p>
+          <w:p>
+            <w:r>
+              <w:rPr>
+                <w:b/>
+                <w:bCs/>
+              </w:rPr>
+              <w:t xml:space="preserve">         Étant donné que, </w:t>
+            </w:r>
+            <w:r>
+              <w:rPr>
+                <w:i/>
+                <w:iCs/>
+              </w:rPr>
+              <w:t>je suis un utilisateur</w:t>
+            </w:r>
+          </w:p>
+          <w:p>
+            <w:r>
+              <w:rPr>
+                <w:b/>
+                <w:bCs/>
+              </w:rPr>
+              <w:t xml:space="preserve">         Lorsque,</w:t>
+            </w:r>
+            <w:r>
+              <w:rPr>
+                <w:i/>
+                <w:iCs/>
+              </w:rPr>
+              <w:t xml:space="preserve"> je suis sur la page de gestion des tâches et que je clique sur </w:t>
+            </w:r>
+            <w:r>
+              <w:rPr>
+                <w:i/>
+                <w:iCs/>
+              </w:rPr>
+              <w:t xml:space="preserve">une </w:t>
+            </w:r>
+            <w:proofErr w:type="spellStart"/>
+            <w:r>
+              <w:rPr>
+                <w:i/>
+                <w:iCs/>
+              </w:rPr>
+              <w:t>tàache</w:t>
+            </w:r>
+            <w:proofErr w:type="spellEnd"/>
+          </w:p>
+          <w:p>
+            <w:pPr>
+              <w:rPr>
+                <w:i/>
+                <w:iCs/>
+              </w:rPr>
+            </w:pPr>
+            <w:r>
+              <w:rPr>
+                <w:b/>
+                <w:bCs/>
+              </w:rPr>
+              <w:t xml:space="preserve">         Alors, </w:t>
+            </w:r>
+            <w:r>
+              <w:rPr>
+                <w:i/>
+                <w:iCs/>
+              </w:rPr>
+              <w:t xml:space="preserve">une fenêtre </w:t>
+            </w:r>
+            <w:r>
+              <w:rPr>
+                <w:i/>
+                <w:iCs/>
+              </w:rPr>
+              <w:t>de la tâche s’ouvre</w:t>
+            </w:r>
+          </w:p>
+          <w:p>
+            <w:pPr>
+              <w:rPr>
+                <w:i/>
+                <w:iCs/>
+              </w:rPr>
+            </w:pPr>
+          </w:p>
+          <w:p>
+            <w:r>
+              <w:rPr>
+                <w:b/>
+                <w:bCs/>
+              </w:rPr>
+              <w:t xml:space="preserve">         </w:t>
+            </w:r>
+            <w:r>
+              <w:rPr>
+                <w:b/>
+                <w:bCs/>
+              </w:rPr>
+              <w:t xml:space="preserve">Étant donné que, </w:t>
+            </w:r>
+            <w:r>
+              <w:rPr>
+                <w:i/>
+                <w:iCs/>
+              </w:rPr>
+              <w:t>je suis sur la fenêtre de la tâche</w:t>
+            </w:r>
+          </w:p>
+          <w:p>
+            <w:r>
+              <w:rPr>
+                <w:b/>
+                <w:bCs/>
+              </w:rPr>
+              <w:t xml:space="preserve">         Lorsque,</w:t>
+            </w:r>
+            <w:r>
+              <w:rPr>
+                <w:i/>
+                <w:iCs/>
+              </w:rPr>
+              <w:t xml:space="preserve"> </w:t>
+            </w:r>
+            <w:r>
+              <w:rPr>
+                <w:i/>
+                <w:iCs/>
+              </w:rPr>
+              <w:t>je clique sur le bouton supprimer la tâche</w:t>
+            </w:r>
+            <w:r>
+              <w:rPr>
+                <w:i/>
+                <w:iCs/>
+              </w:rPr>
+              <w:t xml:space="preserve"> </w:t>
+            </w:r>
+          </w:p>
+          <w:p>
+            <w:pPr>
+              <w:rPr>
+                <w:i/>
+                <w:iCs/>
+              </w:rPr>
+            </w:pPr>
+            <w:r>
+              <w:rPr>
+                <w:b/>
+                <w:bCs/>
+              </w:rPr>
+              <w:t xml:space="preserve">         Alors, </w:t>
+            </w:r>
+            <w:r>
+              <w:rPr>
+                <w:i/>
+                <w:iCs/>
+              </w:rPr>
+              <w:t>une pop-up me demandant de confirmer la suppression s’affiche</w:t>
+            </w:r>
+          </w:p>
+          <w:p>
+            <w:pPr>
+              <w:rPr>
+                <w:i/>
+                <w:iCs/>
+              </w:rPr>
+            </w:pPr>
+          </w:p>
+          <w:p>
+            <w:pPr>
+              <w:rPr>
+                <w:i/>
+                <w:iCs/>
+              </w:rPr>
+            </w:pPr>
+            <w:r>
+              <w:rPr>
+                <w:b/>
+                <w:bCs/>
+              </w:rPr>
+              <w:t xml:space="preserve">         </w:t>
+            </w:r>
+            <w:r>
+              <w:rPr>
+                <w:b/>
+                <w:bCs/>
+              </w:rPr>
+              <w:t xml:space="preserve">Étant donné que, </w:t>
+            </w:r>
+            <w:r>
+              <w:rPr>
+                <w:i/>
+                <w:iCs/>
+              </w:rPr>
+              <w:t xml:space="preserve">je suis sur la </w:t>
+            </w:r>
+            <w:r>
+              <w:rPr>
+                <w:i/>
+                <w:iCs/>
+              </w:rPr>
+              <w:t>pop-up</w:t>
+            </w:r>
+            <w:r>
+              <w:rPr>
+                <w:i/>
+                <w:iCs/>
+              </w:rPr>
+              <w:t xml:space="preserve"> me demandant de confirmer la suppression</w:t>
+            </w:r>
+          </w:p>
+          <w:p>
+            <w:r>
+              <w:rPr>
+                <w:b/>
+                <w:bCs/>
+              </w:rPr>
+              <w:t xml:space="preserve">         Lorsque,</w:t>
+            </w:r>
+            <w:r>
+              <w:rPr>
+                <w:i/>
+                <w:iCs/>
+              </w:rPr>
+              <w:t xml:space="preserve"> je valide</w:t>
+            </w:r>
+          </w:p>
+          <w:p>
+            <w:pPr>
+              <w:rPr>
+                <w:i/>
+                <w:iCs/>
+              </w:rPr>
+            </w:pPr>
+            <w:r>
+              <w:rPr>
+                <w:b/>
+                <w:bCs/>
+              </w:rPr>
+              <w:t xml:space="preserve">         Alors, </w:t>
+            </w:r>
+            <w:r>
+              <w:rPr>
+                <w:i/>
+                <w:iCs/>
+              </w:rPr>
+              <w:t xml:space="preserve">la tâche </w:t>
+            </w:r>
+            <w:r>
+              <w:rPr>
+                <w:i/>
+                <w:iCs/>
+              </w:rPr>
+              <w:t>se supprime</w:t>
+            </w:r>
+            <w:r>
+              <w:rPr>
+                <w:i/>
+                <w:iCs/>
+              </w:rPr>
+              <w:t xml:space="preserve">, et la deadline de la tâche est </w:t>
+            </w:r>
+            <w:r>
+              <w:rPr>
+                <w:i/>
+                <w:iCs/>
+              </w:rPr>
+              <w:t>supprimée de</w:t>
+            </w:r>
+            <w:r>
+              <w:rPr>
+                <w:i/>
+                <w:iCs/>
+              </w:rPr>
+              <w:t xml:space="preserve"> mon calendrier</w:t>
+            </w:r>
+          </w:p>
+          <w:p>
+            <w:pPr>
+              <w:rPr>
+                <w:i/>
+                <w:iCs/>
+              </w:rPr>
+            </w:pPr>
+          </w:p>
+          <w:p>
+            <w:pPr>
+              <w:rPr>
+                <w:i/>
+                <w:iCs/>
+              </w:rPr>
+            </w:pPr>
+          </w:p>
+          <w:p>
+            <w:pPr>
+              <w:rPr>
+                <w:i/>
+                <w:iCs/>
+              </w:rPr>
+            </w:pPr>
+          </w:p>
+          <w:p>
+            <w:r>
+              <w:rPr>
+                <w:b/>
+                <w:bCs/>
+              </w:rPr>
+              <w:t xml:space="preserve">         </w:t>
+            </w:r>
+          </w:p>
+          <w:p/>
+        </w:tc>
+      </w:tr>
+    </w:tbl>
+    <w:p/>
+    <w:p>
+      <w:r>
+        <w:br w:type="page"/>
+      </w:r>
+    </w:p>
+    <w:tbl>
+      <w:tblPr>
+        <w:tblW w:w="10632" w:type="dxa"/>
+        <w:tblCellMar>
+          <w:left w:w="0" w:type="dxa"/>
+          <w:right w:w="0" w:type="dxa"/>
+        </w:tblCellMar>
+        <w:tblLook w:val="04A0" w:firstRow="1" w:lastRow="0" w:firstColumn="1" w:lastColumn="0" w:noHBand="0" w:noVBand="1"/>
+      </w:tblPr>
+      <w:tblGrid>
+        <w:gridCol w:w="3355"/>
+        <w:gridCol w:w="3874"/>
+        <w:gridCol w:w="3403"/>
+      </w:tblGrid>
+      <w:tr>
+        <w:trPr>
+          <w:trHeight w:val="911"/>
+        </w:trPr>
+        <w:tc>
+          <w:tcPr>
+            <w:tcW w:w="10632" w:type="dxa"/>
+            <w:gridSpan w:val="3"/>
+            <w:tcBorders>
+              <w:top w:val="nil"/>
+              <w:left w:val="nil"/>
+              <w:bottom w:val="single" w:sz="24" w:space="0" w:color="1A7F93"/>
+              <w:right w:val="nil"/>
+            </w:tcBorders>
+            <w:shd w:val="clear" w:color="auto" w:fill="FFFFFF"/>
+            <w:tcMar>
+              <w:top w:w="15" w:type="dxa"/>
+              <w:left w:w="83" w:type="dxa"/>
+              <w:bottom w:w="0" w:type="dxa"/>
+              <w:right w:w="83" w:type="dxa"/>
+            </w:tcMar>
+            <w:hideMark/>
+          </w:tcPr>
+          <w:p>
+            <w:r>
+              <w:rPr>
+                <w:b/>
+                <w:bCs/>
+              </w:rPr>
+              <w:lastRenderedPageBreak/>
+              <w:t xml:space="preserve">  </w:t>
+            </w:r>
+            <w:r>
+              <w:rPr>
+                <w:b/>
+                <w:bCs/>
+              </w:rPr>
+              <w:t>User Story</w:t>
+            </w:r>
+            <w:r>
+              <w:rPr>
+                <w:b/>
+                <w:bCs/>
+              </w:rPr>
+              <w:t xml:space="preserve">   </w:t>
+            </w:r>
+            <w:r>
+              <w:rPr>
+                <w:i/>
+                <w:iCs/>
+              </w:rPr>
+              <w:t xml:space="preserve">n° </w:t>
+            </w:r>
+            <w:r>
+              <w:rPr>
+                <w:i/>
+                <w:iCs/>
+              </w:rPr>
+              <w:t>33</w:t>
+            </w:r>
+          </w:p>
+        </w:tc>
+      </w:tr>
+      <w:tr>
+        <w:trPr>
+          <w:trHeight w:val="1266"/>
+        </w:trPr>
+        <w:tc>
+          <w:tcPr>
+            <w:tcW w:w="3355" w:type="dxa"/>
+            <w:tcBorders>
+              <w:top w:val="single" w:sz="24" w:space="0" w:color="1A7F93"/>
+              <w:left w:val="nil"/>
+              <w:bottom w:val="single" w:sz="24" w:space="0" w:color="1A7F93"/>
+              <w:right w:val="single" w:sz="24" w:space="0" w:color="1A7F93"/>
+            </w:tcBorders>
+            <w:shd w:val="clear" w:color="auto" w:fill="FFFFFF"/>
+            <w:tcMar>
+              <w:top w:w="15" w:type="dxa"/>
+              <w:left w:w="83" w:type="dxa"/>
+              <w:bottom w:w="0" w:type="dxa"/>
+              <w:right w:w="83" w:type="dxa"/>
+            </w:tcMar>
+            <w:hideMark/>
+          </w:tcPr>
+          <w:p>
+            <w:pPr>
+              <w:rPr>
+                <w:b/>
+                <w:bCs/>
+              </w:rPr>
+            </w:pPr>
+            <w:r>
+              <w:rPr>
+                <w:b/>
+                <w:bCs/>
+              </w:rPr>
+              <w:t xml:space="preserve">Page de gestion des tâches </w:t>
+            </w:r>
+          </w:p>
+          <w:p>
+            <w:r>
+              <w:t>Afficher les tâches d’</w:t>
+            </w:r>
+            <w:r>
+              <w:t>un élève</w:t>
+            </w:r>
+          </w:p>
+        </w:tc>
+        <w:tc>
+          <w:tcPr>
+            <w:tcW w:w="3874" w:type="dxa"/>
+            <w:tcBorders>
+              <w:top w:val="single" w:sz="24" w:space="0" w:color="1A7F93"/>
+              <w:left w:val="single" w:sz="24" w:space="0" w:color="1A7F93"/>
+              <w:bottom w:val="single" w:sz="24" w:space="0" w:color="1A7F93"/>
+              <w:right w:val="single" w:sz="24" w:space="0" w:color="1A7F93"/>
+            </w:tcBorders>
+            <w:shd w:val="clear" w:color="auto" w:fill="FFFFFF"/>
+            <w:tcMar>
+              <w:top w:w="15" w:type="dxa"/>
+              <w:left w:w="83" w:type="dxa"/>
+              <w:bottom w:w="0" w:type="dxa"/>
+              <w:right w:w="83" w:type="dxa"/>
+            </w:tcMar>
+            <w:hideMark/>
+          </w:tcPr>
+          <w:p>
+            <w:r>
+              <w:rPr>
+                <w:b/>
+                <w:bCs/>
+              </w:rPr>
+              <w:t xml:space="preserve">  Priorité</w:t>
+            </w:r>
+          </w:p>
+          <w:p>
+            <w:r>
+              <w:rPr>
+                <w:b/>
+                <w:bCs/>
+                <w:i/>
+                <w:iCs/>
+              </w:rPr>
+              <w:t> </w:t>
+            </w:r>
+          </w:p>
+        </w:tc>
+        <w:tc>
+          <w:tcPr>
+            <w:tcW w:w="3403" w:type="dxa"/>
+            <w:tcBorders>
+              <w:top w:val="single" w:sz="24" w:space="0" w:color="1A7F93"/>
+              <w:left w:val="single" w:sz="24" w:space="0" w:color="1A7F93"/>
+              <w:bottom w:val="single" w:sz="24" w:space="0" w:color="1A7F93"/>
+              <w:right w:val="nil"/>
+            </w:tcBorders>
+            <w:shd w:val="clear" w:color="auto" w:fill="FFFFFF"/>
+            <w:tcMar>
+              <w:top w:w="15" w:type="dxa"/>
+              <w:left w:w="83" w:type="dxa"/>
+              <w:bottom w:w="0" w:type="dxa"/>
+              <w:right w:w="83" w:type="dxa"/>
+            </w:tcMar>
+            <w:hideMark/>
+          </w:tcPr>
+          <w:p>
+            <w:r>
+              <w:rPr>
+                <w:b/>
+                <w:bCs/>
+              </w:rPr>
+              <w:t xml:space="preserve">  Estimation</w:t>
+            </w:r>
+          </w:p>
+        </w:tc>
+      </w:tr>
+      <w:tr>
+        <w:trPr>
+          <w:trHeight w:val="2505"/>
+        </w:trPr>
+        <w:tc>
+          <w:tcPr>
+            <w:tcW w:w="10632" w:type="dxa"/>
+            <w:gridSpan w:val="3"/>
+            <w:tcBorders>
+              <w:top w:val="single" w:sz="24" w:space="0" w:color="1A7F93"/>
+              <w:left w:val="nil"/>
+              <w:bottom w:val="single" w:sz="24" w:space="0" w:color="1A7F93"/>
+              <w:right w:val="nil"/>
+            </w:tcBorders>
+            <w:shd w:val="clear" w:color="auto" w:fill="FFFFFF"/>
+            <w:tcMar>
+              <w:top w:w="15" w:type="dxa"/>
+              <w:left w:w="83" w:type="dxa"/>
+              <w:bottom w:w="0" w:type="dxa"/>
+              <w:right w:w="83" w:type="dxa"/>
+            </w:tcMar>
+            <w:hideMark/>
+          </w:tcPr>
+          <w:p>
+            <w:r>
+              <w:rPr>
+                <w:b/>
+                <w:bCs/>
+              </w:rPr>
+              <w:t> </w:t>
+            </w:r>
+          </w:p>
+          <w:p>
+            <w:r>
+              <w:rPr>
+                <w:b/>
+                <w:bCs/>
+              </w:rPr>
+              <w:t xml:space="preserve">          En tant que, </w:t>
+            </w:r>
+            <w:r>
+              <w:rPr>
+                <w:i/>
+                <w:iCs/>
+              </w:rPr>
+              <w:t>tuteur</w:t>
+            </w:r>
+          </w:p>
+          <w:p>
+            <w:r>
+              <w:rPr>
+                <w:b/>
+                <w:bCs/>
+              </w:rPr>
+              <w:t xml:space="preserve">          Je souhaite, </w:t>
+            </w:r>
+            <w:r>
+              <w:rPr>
+                <w:i/>
+                <w:iCs/>
+              </w:rPr>
+              <w:t>pouvoir</w:t>
+            </w:r>
+            <w:r>
+              <w:rPr>
+                <w:i/>
+                <w:iCs/>
+              </w:rPr>
+              <w:t xml:space="preserve"> afficher les </w:t>
+            </w:r>
+            <w:r>
+              <w:rPr>
+                <w:i/>
+                <w:iCs/>
+              </w:rPr>
+              <w:t xml:space="preserve">tâches </w:t>
+            </w:r>
+            <w:r>
+              <w:rPr>
+                <w:i/>
+                <w:iCs/>
+              </w:rPr>
+              <w:t>assignées à un</w:t>
+            </w:r>
+            <w:r>
+              <w:rPr>
+                <w:i/>
+                <w:iCs/>
+              </w:rPr>
+              <w:t xml:space="preserve"> de mes élèves</w:t>
+            </w:r>
+          </w:p>
+          <w:p>
+            <w:r>
+              <w:rPr>
+                <w:b/>
+                <w:bCs/>
+              </w:rPr>
+              <w:t xml:space="preserve">          Afin de, </w:t>
+            </w:r>
+            <w:r>
+              <w:rPr>
+                <w:i/>
+                <w:iCs/>
+              </w:rPr>
+              <w:t>visualiser sa progression</w:t>
+            </w:r>
+          </w:p>
+        </w:tc>
+      </w:tr>
+      <w:tr>
+        <w:trPr>
+          <w:trHeight w:val="3222"/>
+        </w:trPr>
+        <w:tc>
+          <w:tcPr>
+            <w:tcW w:w="10632" w:type="dxa"/>
+            <w:gridSpan w:val="3"/>
+            <w:tcBorders>
+              <w:top w:val="single" w:sz="24" w:space="0" w:color="1A7F93"/>
+              <w:left w:val="nil"/>
+              <w:bottom w:val="single" w:sz="24" w:space="0" w:color="1A7F93"/>
+              <w:right w:val="nil"/>
+            </w:tcBorders>
+            <w:shd w:val="clear" w:color="auto" w:fill="FFFFFF"/>
+            <w:tcMar>
+              <w:top w:w="15" w:type="dxa"/>
+              <w:left w:w="83" w:type="dxa"/>
+              <w:bottom w:w="0" w:type="dxa"/>
+              <w:right w:w="83" w:type="dxa"/>
+            </w:tcMar>
+            <w:hideMark/>
+          </w:tcPr>
+          <w:p>
+            <w:pPr>
+              <w:rPr>
+                <w:b/>
+                <w:bCs/>
+              </w:rPr>
+            </w:pPr>
+            <w:r>
+              <w:rPr>
+                <w:b/>
+                <w:bCs/>
+              </w:rPr>
+              <w:t xml:space="preserve">  Critères d’acceptation</w:t>
+            </w:r>
+          </w:p>
+          <w:p/>
+          <w:p>
+            <w:r>
+              <w:rPr>
+                <w:b/>
+                <w:bCs/>
+              </w:rPr>
+              <w:t xml:space="preserve">         Étant donné que, </w:t>
+            </w:r>
+            <w:r>
+              <w:rPr>
+                <w:i/>
+                <w:iCs/>
+              </w:rPr>
+              <w:t>je suis un tuteur</w:t>
+            </w:r>
+          </w:p>
+          <w:p>
+            <w:r>
+              <w:rPr>
+                <w:b/>
+                <w:bCs/>
+              </w:rPr>
+              <w:t xml:space="preserve">         Lorsque,</w:t>
+            </w:r>
+            <w:r>
+              <w:rPr>
+                <w:i/>
+                <w:iCs/>
+              </w:rPr>
+              <w:t xml:space="preserve"> je suis sur la page de gestion des tâches </w:t>
+            </w:r>
+          </w:p>
+          <w:p>
+            <w:pPr>
+              <w:rPr>
+                <w:i/>
+                <w:iCs/>
+              </w:rPr>
+            </w:pPr>
+            <w:r>
+              <w:rPr>
+                <w:b/>
+                <w:bCs/>
+              </w:rPr>
+              <w:t xml:space="preserve">         Alors, </w:t>
+            </w:r>
+            <w:r>
+              <w:rPr>
+                <w:i/>
+                <w:iCs/>
+              </w:rPr>
+              <w:t>je peux voir la liste de mes élèves</w:t>
+            </w:r>
+          </w:p>
+          <w:p>
+            <w:pPr>
+              <w:rPr>
+                <w:i/>
+                <w:iCs/>
+              </w:rPr>
+            </w:pPr>
+          </w:p>
+          <w:p>
+            <w:r>
+              <w:rPr>
+                <w:b/>
+                <w:bCs/>
+              </w:rPr>
+              <w:t xml:space="preserve">         </w:t>
+            </w:r>
+            <w:r>
+              <w:rPr>
+                <w:b/>
+                <w:bCs/>
+              </w:rPr>
+              <w:t xml:space="preserve">Étant donné que, </w:t>
+            </w:r>
+            <w:r>
+              <w:rPr>
+                <w:i/>
+                <w:iCs/>
+              </w:rPr>
+              <w:t>je suis sur la page de gestion des tâches</w:t>
+            </w:r>
+          </w:p>
+          <w:p>
+            <w:r>
+              <w:rPr>
+                <w:b/>
+                <w:bCs/>
+              </w:rPr>
+              <w:t xml:space="preserve">         Lorsque,</w:t>
+            </w:r>
+            <w:r>
+              <w:rPr>
+                <w:b/>
+                <w:bCs/>
+              </w:rPr>
+              <w:t xml:space="preserve"> </w:t>
+            </w:r>
+            <w:r>
+              <w:rPr>
+                <w:i/>
+                <w:iCs/>
+              </w:rPr>
+              <w:t xml:space="preserve">je sélectionne un de mes élèves </w:t>
+            </w:r>
+          </w:p>
+          <w:p>
+            <w:pPr>
+              <w:rPr>
+                <w:i/>
+                <w:iCs/>
+              </w:rPr>
+            </w:pPr>
+            <w:r>
+              <w:rPr>
+                <w:b/>
+                <w:bCs/>
+              </w:rPr>
+              <w:t xml:space="preserve">         Alors, </w:t>
+            </w:r>
+            <w:r>
+              <w:rPr>
+                <w:bCs/>
+                <w:i/>
+              </w:rPr>
+              <w:t xml:space="preserve">la liste des tâches que je lui ai </w:t>
+            </w:r>
+            <w:r>
+              <w:rPr>
+                <w:bCs/>
+                <w:i/>
+              </w:rPr>
+              <w:t>assignée</w:t>
+            </w:r>
+            <w:r>
+              <w:rPr>
+                <w:bCs/>
+                <w:i/>
+              </w:rPr>
+              <w:t xml:space="preserve"> et qui sont en cours / terminées s’affichent</w:t>
+            </w:r>
+          </w:p>
+          <w:p>
+            <w:pPr>
+              <w:rPr>
+                <w:i/>
+                <w:iCs/>
+              </w:rPr>
+            </w:pPr>
+          </w:p>
+          <w:p>
+            <w:r>
+              <w:rPr>
+                <w:b/>
+                <w:bCs/>
+              </w:rPr>
+              <w:t xml:space="preserve">         </w:t>
+            </w:r>
+            <w:r>
+              <w:rPr>
+                <w:b/>
+                <w:bCs/>
+              </w:rPr>
+              <w:t xml:space="preserve">Étant donné que, </w:t>
+            </w:r>
+            <w:r>
+              <w:rPr>
+                <w:i/>
+                <w:iCs/>
+              </w:rPr>
+              <w:t xml:space="preserve">je suis sur la </w:t>
+            </w:r>
+            <w:r>
+              <w:rPr>
+                <w:i/>
+                <w:iCs/>
+              </w:rPr>
+              <w:t>liste des tâches en cours / terminées de mon élève</w:t>
+            </w:r>
+          </w:p>
+          <w:p>
+            <w:r>
+              <w:rPr>
+                <w:b/>
+                <w:bCs/>
+              </w:rPr>
+              <w:t xml:space="preserve">         Lorsque,</w:t>
+            </w:r>
+            <w:r>
+              <w:rPr>
+                <w:i/>
+                <w:iCs/>
+              </w:rPr>
+              <w:t xml:space="preserve"> </w:t>
+            </w:r>
+            <w:r>
+              <w:rPr>
+                <w:i/>
+                <w:iCs/>
+              </w:rPr>
+              <w:t>je sélectionne une de ses tâches</w:t>
+            </w:r>
+          </w:p>
+          <w:p>
+            <w:pPr>
+              <w:rPr>
+                <w:i/>
+                <w:iCs/>
+              </w:rPr>
+            </w:pPr>
+            <w:r>
+              <w:rPr>
+                <w:b/>
+                <w:bCs/>
+              </w:rPr>
+              <w:t xml:space="preserve">         Alors, </w:t>
+            </w:r>
+            <w:r>
+              <w:rPr>
+                <w:i/>
+                <w:iCs/>
+              </w:rPr>
+              <w:t>je peux modifier le statut de la tâche de ‘en cours’ à ‘terminée’ et inversement.</w:t>
+            </w:r>
+          </w:p>
+          <w:p>
+            <w:pPr>
+              <w:rPr>
+                <w:i/>
+                <w:iCs/>
+              </w:rPr>
+            </w:pPr>
+          </w:p>
+          <w:p>
+            <w:r>
+              <w:rPr>
+                <w:b/>
+                <w:bCs/>
+              </w:rPr>
+              <w:t xml:space="preserve">         </w:t>
+            </w:r>
+            <w:r>
+              <w:rPr>
+                <w:b/>
+                <w:bCs/>
+              </w:rPr>
+              <w:t xml:space="preserve">Étant donné que, </w:t>
+            </w:r>
+            <w:r>
+              <w:rPr>
+                <w:i/>
+                <w:iCs/>
+              </w:rPr>
+              <w:t>je suis sur la liste des tâches en cours / terminées de mon élève</w:t>
+            </w:r>
+          </w:p>
+          <w:p>
+            <w:r>
+              <w:rPr>
+                <w:b/>
+                <w:bCs/>
+              </w:rPr>
+              <w:t xml:space="preserve">         Lorsque,</w:t>
+            </w:r>
+            <w:r>
+              <w:rPr>
+                <w:i/>
+                <w:iCs/>
+              </w:rPr>
+              <w:t xml:space="preserve"> je </w:t>
+            </w:r>
+            <w:r>
+              <w:rPr>
+                <w:i/>
+                <w:iCs/>
+              </w:rPr>
+              <w:t>modifie le statut d’une tâche de mon élève</w:t>
+            </w:r>
+          </w:p>
+          <w:p>
+            <w:pPr>
+              <w:rPr>
+                <w:i/>
+                <w:iCs/>
+              </w:rPr>
+            </w:pPr>
+            <w:r>
+              <w:rPr>
+                <w:b/>
+                <w:bCs/>
+              </w:rPr>
+              <w:t xml:space="preserve">         Alors, </w:t>
+            </w:r>
+            <w:r>
+              <w:rPr>
+                <w:i/>
+                <w:iCs/>
+              </w:rPr>
+              <w:t xml:space="preserve">la tâche </w:t>
+            </w:r>
+            <w:r>
+              <w:rPr>
+                <w:i/>
+                <w:iCs/>
+              </w:rPr>
+              <w:t xml:space="preserve">se met à jour dans la </w:t>
+            </w:r>
+            <w:r>
+              <w:rPr>
+                <w:i/>
+                <w:iCs/>
+              </w:rPr>
+              <w:t xml:space="preserve">liste des tâches de mon élève et </w:t>
+            </w:r>
+            <w:proofErr w:type="gramStart"/>
+            <w:r>
+              <w:rPr>
+                <w:i/>
+                <w:iCs/>
+              </w:rPr>
+              <w:t>la deadline</w:t>
+            </w:r>
+            <w:proofErr w:type="gramEnd"/>
+            <w:r>
+              <w:rPr>
+                <w:i/>
+                <w:iCs/>
+              </w:rPr>
+              <w:t xml:space="preserve"> de la tâche est mise à jour dans son calendrier</w:t>
+            </w:r>
+            <w:r>
+              <w:rPr>
+                <w:i/>
+                <w:iCs/>
+              </w:rPr>
+              <w:t xml:space="preserve"> </w:t>
+            </w:r>
+            <w:r>
+              <w:rPr>
+                <w:b/>
+                <w:bCs/>
+              </w:rPr>
+              <w:t xml:space="preserve"> </w:t>
+            </w:r>
+          </w:p>
+          <w:p/>
+        </w:tc>
+      </w:tr>
+    </w:tbl>
+    <w:p>
+      <w:r>
+        <w:br w:type="page"/>
+      </w:r>
+    </w:p>
+    <w:tbl>
+      <w:tblPr>
+        <w:tblW w:w="10632" w:type="dxa"/>
+        <w:tblCellMar>
+          <w:left w:w="0" w:type="dxa"/>
+          <w:right w:w="0" w:type="dxa"/>
+        </w:tblCellMar>
+        <w:tblLook w:val="04A0" w:firstRow="1" w:lastRow="0" w:firstColumn="1" w:lastColumn="0" w:noHBand="0" w:noVBand="1"/>
+      </w:tblPr>
+      <w:tblGrid>
+        <w:gridCol w:w="3355"/>
+        <w:gridCol w:w="3874"/>
+        <w:gridCol w:w="3403"/>
+      </w:tblGrid>
+      <w:tr>
+        <w:trPr>
+          <w:trHeight w:val="911"/>
+        </w:trPr>
+        <w:tc>
+          <w:tcPr>
+            <w:tcW w:w="10632" w:type="dxa"/>
+            <w:gridSpan w:val="3"/>
+            <w:tcBorders>
+              <w:top w:val="nil"/>
+              <w:left w:val="nil"/>
+              <w:bottom w:val="single" w:sz="24" w:space="0" w:color="1A7F93"/>
+              <w:right w:val="nil"/>
+            </w:tcBorders>
+            <w:shd w:val="clear" w:color="auto" w:fill="FFFFFF"/>
+            <w:tcMar>
+              <w:top w:w="15" w:type="dxa"/>
+              <w:left w:w="83" w:type="dxa"/>
+              <w:bottom w:w="0" w:type="dxa"/>
+              <w:right w:w="83" w:type="dxa"/>
+            </w:tcMar>
+            <w:hideMark/>
+          </w:tcPr>
+          <w:p>
+            <w:r>
+              <w:rPr>
+                <w:b/>
+                <w:bCs/>
+              </w:rPr>
+              <w:lastRenderedPageBreak/>
+              <w:t xml:space="preserve">  </w:t>
+            </w:r>
+            <w:r>
+              <w:rPr>
+                <w:b/>
+                <w:bCs/>
+              </w:rPr>
+              <w:t>User Story</w:t>
+            </w:r>
+            <w:r>
+              <w:rPr>
+                <w:b/>
+                <w:bCs/>
+              </w:rPr>
+              <w:t xml:space="preserve">   </w:t>
+            </w:r>
+            <w:r>
+              <w:rPr>
+                <w:i/>
+                <w:iCs/>
+              </w:rPr>
+              <w:t xml:space="preserve">n° </w:t>
+            </w:r>
+            <w:r>
+              <w:rPr>
+                <w:i/>
+                <w:iCs/>
+              </w:rPr>
+              <w:t>34</w:t>
+            </w:r>
+          </w:p>
+        </w:tc>
+      </w:tr>
+      <w:tr>
+        <w:trPr>
+          <w:trHeight w:val="1266"/>
+        </w:trPr>
+        <w:tc>
+          <w:tcPr>
+            <w:tcW w:w="3355" w:type="dxa"/>
+            <w:tcBorders>
+              <w:top w:val="single" w:sz="24" w:space="0" w:color="1A7F93"/>
+              <w:left w:val="nil"/>
+              <w:bottom w:val="single" w:sz="24" w:space="0" w:color="1A7F93"/>
+              <w:right w:val="single" w:sz="24" w:space="0" w:color="1A7F93"/>
+            </w:tcBorders>
+            <w:shd w:val="clear" w:color="auto" w:fill="FFFFFF"/>
+            <w:tcMar>
+              <w:top w:w="15" w:type="dxa"/>
+              <w:left w:w="83" w:type="dxa"/>
+              <w:bottom w:w="0" w:type="dxa"/>
+              <w:right w:w="83" w:type="dxa"/>
+            </w:tcMar>
+            <w:hideMark/>
+          </w:tcPr>
+          <w:p>
+            <w:pPr>
+              <w:rPr>
+                <w:b/>
+                <w:bCs/>
+              </w:rPr>
+            </w:pPr>
+            <w:r>
+              <w:rPr>
+                <w:b/>
+                <w:bCs/>
+              </w:rPr>
+              <w:t xml:space="preserve">Page de gestion des tâches </w:t>
+            </w:r>
+          </w:p>
+          <w:p>
+            <w:r>
+              <w:t xml:space="preserve">Ajouter une tâche pour </w:t>
+            </w:r>
+            <w:r>
+              <w:t>un élève</w:t>
+            </w:r>
+          </w:p>
+        </w:tc>
+        <w:tc>
+          <w:tcPr>
+            <w:tcW w:w="3874" w:type="dxa"/>
+            <w:tcBorders>
+              <w:top w:val="single" w:sz="24" w:space="0" w:color="1A7F93"/>
+              <w:left w:val="single" w:sz="24" w:space="0" w:color="1A7F93"/>
+              <w:bottom w:val="single" w:sz="24" w:space="0" w:color="1A7F93"/>
+              <w:right w:val="single" w:sz="24" w:space="0" w:color="1A7F93"/>
+            </w:tcBorders>
+            <w:shd w:val="clear" w:color="auto" w:fill="FFFFFF"/>
+            <w:tcMar>
+              <w:top w:w="15" w:type="dxa"/>
+              <w:left w:w="83" w:type="dxa"/>
+              <w:bottom w:w="0" w:type="dxa"/>
+              <w:right w:w="83" w:type="dxa"/>
+            </w:tcMar>
+            <w:hideMark/>
+          </w:tcPr>
+          <w:p>
+            <w:r>
+              <w:rPr>
+                <w:b/>
+                <w:bCs/>
+              </w:rPr>
+              <w:t xml:space="preserve">  Priorité</w:t>
+            </w:r>
+          </w:p>
+          <w:p>
+            <w:r>
+              <w:rPr>
+                <w:b/>
+                <w:bCs/>
+                <w:i/>
+                <w:iCs/>
+              </w:rPr>
+              <w:t> </w:t>
+            </w:r>
+          </w:p>
+        </w:tc>
+        <w:tc>
+          <w:tcPr>
+            <w:tcW w:w="3403" w:type="dxa"/>
+            <w:tcBorders>
+              <w:top w:val="single" w:sz="24" w:space="0" w:color="1A7F93"/>
+              <w:left w:val="single" w:sz="24" w:space="0" w:color="1A7F93"/>
+              <w:bottom w:val="single" w:sz="24" w:space="0" w:color="1A7F93"/>
+              <w:right w:val="nil"/>
+            </w:tcBorders>
+            <w:shd w:val="clear" w:color="auto" w:fill="FFFFFF"/>
+            <w:tcMar>
+              <w:top w:w="15" w:type="dxa"/>
+              <w:left w:w="83" w:type="dxa"/>
+              <w:bottom w:w="0" w:type="dxa"/>
+              <w:right w:w="83" w:type="dxa"/>
+            </w:tcMar>
+            <w:hideMark/>
+          </w:tcPr>
+          <w:p>
+            <w:r>
+              <w:rPr>
+                <w:b/>
+                <w:bCs/>
+              </w:rPr>
+              <w:t xml:space="preserve">  Estimation</w:t>
+            </w:r>
+          </w:p>
+        </w:tc>
+      </w:tr>
+      <w:tr>
+        <w:trPr>
+          <w:trHeight w:val="2505"/>
+        </w:trPr>
+        <w:tc>
+          <w:tcPr>
+            <w:tcW w:w="10632" w:type="dxa"/>
+            <w:gridSpan w:val="3"/>
+            <w:tcBorders>
+              <w:top w:val="single" w:sz="24" w:space="0" w:color="1A7F93"/>
+              <w:left w:val="nil"/>
+              <w:bottom w:val="single" w:sz="24" w:space="0" w:color="1A7F93"/>
+              <w:right w:val="nil"/>
+            </w:tcBorders>
+            <w:shd w:val="clear" w:color="auto" w:fill="FFFFFF"/>
+            <w:tcMar>
+              <w:top w:w="15" w:type="dxa"/>
+              <w:left w:w="83" w:type="dxa"/>
+              <w:bottom w:w="0" w:type="dxa"/>
+              <w:right w:w="83" w:type="dxa"/>
+            </w:tcMar>
+            <w:hideMark/>
+          </w:tcPr>
+          <w:p>
+            <w:r>
+              <w:rPr>
+                <w:b/>
+                <w:bCs/>
+              </w:rPr>
+              <w:t> </w:t>
+            </w:r>
+          </w:p>
+          <w:p>
+            <w:r>
+              <w:rPr>
+                <w:b/>
+                <w:bCs/>
+              </w:rPr>
+              <w:t xml:space="preserve">          En tant que, </w:t>
+            </w:r>
+            <w:r>
+              <w:rPr>
+                <w:i/>
+                <w:iCs/>
+              </w:rPr>
+              <w:t>tuteur</w:t>
+            </w:r>
+          </w:p>
+          <w:p>
+            <w:r>
+              <w:rPr>
+                <w:b/>
+                <w:bCs/>
+              </w:rPr>
+              <w:t xml:space="preserve">          Je souhaite, </w:t>
+            </w:r>
+            <w:r>
+              <w:rPr>
+                <w:i/>
+                <w:iCs/>
+              </w:rPr>
+              <w:t xml:space="preserve">pouvoir ajouter des tâches </w:t>
+            </w:r>
+            <w:r>
+              <w:rPr>
+                <w:i/>
+                <w:iCs/>
+              </w:rPr>
+              <w:t>à un de mes élèves</w:t>
+            </w:r>
+          </w:p>
+          <w:p>
+            <w:r>
+              <w:rPr>
+                <w:b/>
+                <w:bCs/>
+              </w:rPr>
+              <w:t xml:space="preserve">          Afin de, </w:t>
+            </w:r>
+            <w:r>
+              <w:rPr>
+                <w:i/>
+                <w:iCs/>
+              </w:rPr>
+              <w:t>lui demander d’exécuter des tâches pour sa progression</w:t>
+            </w:r>
+          </w:p>
+        </w:tc>
+      </w:tr>
+      <w:tr>
+        <w:trPr>
+          <w:trHeight w:val="3222"/>
+        </w:trPr>
+        <w:tc>
+          <w:tcPr>
+            <w:tcW w:w="10632" w:type="dxa"/>
+            <w:gridSpan w:val="3"/>
+            <w:tcBorders>
+              <w:top w:val="single" w:sz="24" w:space="0" w:color="1A7F93"/>
+              <w:left w:val="nil"/>
+              <w:bottom w:val="single" w:sz="24" w:space="0" w:color="1A7F93"/>
+              <w:right w:val="nil"/>
+            </w:tcBorders>
+            <w:shd w:val="clear" w:color="auto" w:fill="FFFFFF"/>
+            <w:tcMar>
+              <w:top w:w="15" w:type="dxa"/>
+              <w:left w:w="83" w:type="dxa"/>
+              <w:bottom w:w="0" w:type="dxa"/>
+              <w:right w:w="83" w:type="dxa"/>
+            </w:tcMar>
+            <w:hideMark/>
+          </w:tcPr>
+          <w:p>
+            <w:r>
+              <w:rPr>
+                <w:b/>
+                <w:bCs/>
+              </w:rPr>
+              <w:t xml:space="preserve">  Critères d’acceptation</w:t>
+            </w:r>
+          </w:p>
+          <w:p>
+            <w:r>
+              <w:rPr>
+                <w:b/>
+                <w:bCs/>
+              </w:rPr>
+              <w:t> </w:t>
+            </w:r>
+          </w:p>
+          <w:p>
+            <w:r>
+              <w:rPr>
+                <w:b/>
+                <w:bCs/>
+              </w:rPr>
+              <w:t xml:space="preserve">         Étant donné que, </w:t>
+            </w:r>
+            <w:r>
+              <w:rPr>
+                <w:i/>
+                <w:iCs/>
+              </w:rPr>
+              <w:t xml:space="preserve">je suis un </w:t>
+            </w:r>
+            <w:r>
+              <w:rPr>
+                <w:i/>
+                <w:iCs/>
+              </w:rPr>
+              <w:t>tuteur</w:t>
+            </w:r>
+          </w:p>
+          <w:p>
+            <w:r>
+              <w:rPr>
+                <w:b/>
+                <w:bCs/>
+              </w:rPr>
+              <w:t xml:space="preserve">         Lorsque,</w:t>
+            </w:r>
+            <w:r>
+              <w:rPr>
+                <w:i/>
+                <w:iCs/>
+              </w:rPr>
+              <w:t xml:space="preserve"> je suis sur la page de gestion des tâches </w:t>
+            </w:r>
+          </w:p>
+          <w:p>
+            <w:pPr>
+              <w:rPr>
+                <w:i/>
+                <w:iCs/>
+              </w:rPr>
+            </w:pPr>
+            <w:r>
+              <w:rPr>
+                <w:b/>
+                <w:bCs/>
+              </w:rPr>
+              <w:t xml:space="preserve">         Alors, </w:t>
+            </w:r>
+            <w:r>
+              <w:rPr>
+                <w:i/>
+                <w:iCs/>
+              </w:rPr>
+              <w:t>je peux voir la liste de mes élèves</w:t>
+            </w:r>
+          </w:p>
+          <w:p>
+            <w:pPr>
+              <w:rPr>
+                <w:i/>
+                <w:iCs/>
+              </w:rPr>
+            </w:pPr>
+          </w:p>
+          <w:p>
+            <w:r>
+              <w:rPr>
+                <w:b/>
+                <w:bCs/>
+              </w:rPr>
+              <w:t xml:space="preserve">         </w:t>
+            </w:r>
+            <w:r>
+              <w:rPr>
+                <w:b/>
+                <w:bCs/>
+              </w:rPr>
+              <w:t xml:space="preserve">Étant donné que, </w:t>
+            </w:r>
+            <w:r>
+              <w:rPr>
+                <w:i/>
+                <w:iCs/>
+              </w:rPr>
+              <w:t>je suis sur la page de gestion des tâches</w:t>
+            </w:r>
+          </w:p>
+          <w:p>
+            <w:r>
+              <w:rPr>
+                <w:b/>
+                <w:bCs/>
+              </w:rPr>
+              <w:t xml:space="preserve">         Lorsque,</w:t>
+            </w:r>
+            <w:r>
+              <w:rPr>
+                <w:b/>
+                <w:bCs/>
+              </w:rPr>
+              <w:t xml:space="preserve"> </w:t>
+            </w:r>
+            <w:r>
+              <w:rPr>
+                <w:i/>
+                <w:iCs/>
+              </w:rPr>
+              <w:t xml:space="preserve">je sélectionne un de mes élèves </w:t>
+            </w:r>
+          </w:p>
+          <w:p>
+            <w:pPr>
+              <w:rPr>
+                <w:i/>
+                <w:iCs/>
+              </w:rPr>
+            </w:pPr>
+            <w:r>
+              <w:rPr>
+                <w:b/>
+                <w:bCs/>
+              </w:rPr>
+              <w:t xml:space="preserve">         Alors, </w:t>
+            </w:r>
+            <w:r>
+              <w:rPr>
+                <w:bCs/>
+                <w:i/>
+              </w:rPr>
+              <w:t>la liste des tâches que je lui ai assignée et qui sont en cours / terminées s’affichent</w:t>
+            </w:r>
+          </w:p>
+          <w:p>
+            <w:pPr>
+              <w:rPr>
+                <w:i/>
+                <w:iCs/>
+              </w:rPr>
+            </w:pPr>
+          </w:p>
+          <w:p>
+            <w:r>
+              <w:rPr>
+                <w:b/>
+                <w:bCs/>
+              </w:rPr>
+              <w:t xml:space="preserve">         </w:t>
+            </w:r>
+            <w:r>
+              <w:rPr>
+                <w:b/>
+                <w:bCs/>
+              </w:rPr>
+              <w:t xml:space="preserve">Étant donné que, </w:t>
+            </w:r>
+            <w:r>
+              <w:rPr>
+                <w:i/>
+                <w:iCs/>
+              </w:rPr>
+              <w:t>j’ai sélectionné un de mes élèves</w:t>
+            </w:r>
+          </w:p>
+          <w:p>
+            <w:r>
+              <w:rPr>
+                <w:b/>
+                <w:bCs/>
+              </w:rPr>
+              <w:t xml:space="preserve">         Lorsque,</w:t>
+            </w:r>
+            <w:r>
+              <w:rPr>
+                <w:b/>
+                <w:bCs/>
+              </w:rPr>
+              <w:t xml:space="preserve"> </w:t>
+            </w:r>
+            <w:r>
+              <w:rPr>
+                <w:i/>
+                <w:iCs/>
+              </w:rPr>
+              <w:t>je clique sur ‘assigner une tâche’</w:t>
+            </w:r>
+          </w:p>
+          <w:p>
+            <w:pPr>
+              <w:rPr>
+                <w:i/>
+                <w:iCs/>
+              </w:rPr>
+            </w:pPr>
+            <w:r>
+              <w:rPr>
+                <w:b/>
+                <w:bCs/>
+              </w:rPr>
+              <w:t xml:space="preserve">         Alors, </w:t>
+            </w:r>
+            <w:r>
+              <w:rPr>
+                <w:bCs/>
+                <w:i/>
+              </w:rPr>
+              <w:t>une fenêtre de création de tâche s’ouvre et</w:t>
+            </w:r>
+            <w:r>
+              <w:rPr>
+                <w:b/>
+                <w:bCs/>
+              </w:rPr>
+              <w:t xml:space="preserve"> </w:t>
+            </w:r>
+            <w:r>
+              <w:rPr>
+                <w:i/>
+                <w:iCs/>
+              </w:rPr>
+              <w:t>je peux renseigner le titre de la tâche, le détail et la deadline d’exécution</w:t>
+            </w:r>
+          </w:p>
+          <w:p>
+            <w:pPr>
+              <w:rPr>
+                <w:i/>
+                <w:iCs/>
+              </w:rPr>
+            </w:pPr>
+          </w:p>
+          <w:p>
+            <w:r>
+              <w:rPr>
+                <w:b/>
+                <w:bCs/>
+              </w:rPr>
+              <w:t xml:space="preserve">         </w:t>
+            </w:r>
+            <w:r>
+              <w:rPr>
+                <w:b/>
+                <w:bCs/>
+              </w:rPr>
+              <w:t xml:space="preserve">Étant donné que, </w:t>
+            </w:r>
+            <w:r>
+              <w:rPr>
+                <w:i/>
+                <w:iCs/>
+              </w:rPr>
+              <w:t>je suis sur la fenêtre de création tâche,</w:t>
+            </w:r>
+          </w:p>
+          <w:p>
+            <w:r>
+              <w:rPr>
+                <w:b/>
+                <w:bCs/>
+              </w:rPr>
+              <w:t xml:space="preserve">         Lorsque,</w:t>
+            </w:r>
+            <w:r>
+              <w:rPr>
+                <w:i/>
+                <w:iCs/>
+              </w:rPr>
+              <w:t xml:space="preserve"> je renseigne les éléments de création de tâche et que je valide</w:t>
+            </w:r>
+          </w:p>
+          <w:p>
+            <w:pPr>
+              <w:rPr>
+                <w:i/>
+                <w:iCs/>
+              </w:rPr>
+            </w:pPr>
+            <w:r>
+              <w:rPr>
+                <w:b/>
+                <w:bCs/>
+              </w:rPr>
+              <w:t xml:space="preserve">         Alors, </w:t>
+            </w:r>
+            <w:r>
+              <w:rPr>
+                <w:i/>
+                <w:iCs/>
+              </w:rPr>
+              <w:t xml:space="preserve">la tâche se crée comme étant ‘en cours’, </w:t>
+            </w:r>
+            <w:r>
+              <w:rPr>
+                <w:i/>
+                <w:iCs/>
+              </w:rPr>
+              <w:t xml:space="preserve">la tâche s’ajoute à la liste des tâches de mon élève </w:t>
+            </w:r>
+            <w:r>
+              <w:rPr>
+                <w:i/>
+                <w:iCs/>
+              </w:rPr>
+              <w:t xml:space="preserve">et </w:t>
+            </w:r>
+            <w:proofErr w:type="gramStart"/>
+            <w:r>
+              <w:rPr>
+                <w:i/>
+                <w:iCs/>
+              </w:rPr>
+              <w:t>la deadline</w:t>
+            </w:r>
+            <w:proofErr w:type="gramEnd"/>
+            <w:r>
+              <w:rPr>
+                <w:i/>
+                <w:iCs/>
+              </w:rPr>
+              <w:t xml:space="preserve"> de la tâche est mise à jour dans </w:t>
+            </w:r>
+            <w:r>
+              <w:rPr>
+                <w:i/>
+                <w:iCs/>
+              </w:rPr>
+              <w:t>s</w:t>
+            </w:r>
+            <w:r>
+              <w:rPr>
+                <w:i/>
+                <w:iCs/>
+              </w:rPr>
+              <w:t>on calendrier</w:t>
+            </w:r>
+          </w:p>
+          <w:p>
+            <w:pPr>
+              <w:rPr>
+                <w:i/>
+                <w:iCs/>
+              </w:rPr>
+            </w:pPr>
+          </w:p>
+          <w:p>
+            <w:r>
+              <w:rPr>
+                <w:b/>
+                <w:bCs/>
+              </w:rPr>
+              <w:t xml:space="preserve">         </w:t>
+            </w:r>
+          </w:p>
+          <w:p/>
+        </w:tc>
+      </w:tr>
+    </w:tbl>
+    <w:p/>
+    <w:p>
+      <w:r>
+        <w:br w:type="page"/>
+      </w:r>
+    </w:p>
+    <w:tbl>
+      <w:tblPr>
+        <w:tblW w:w="10632" w:type="dxa"/>
+        <w:tblCellMar>
+          <w:left w:w="0" w:type="dxa"/>
+          <w:right w:w="0" w:type="dxa"/>
+        </w:tblCellMar>
+        <w:tblLook w:val="04A0" w:firstRow="1" w:lastRow="0" w:firstColumn="1" w:lastColumn="0" w:noHBand="0" w:noVBand="1"/>
+      </w:tblPr>
+      <w:tblGrid>
+        <w:gridCol w:w="3355"/>
+        <w:gridCol w:w="3874"/>
+        <w:gridCol w:w="3403"/>
+      </w:tblGrid>
+      <w:tr>
+        <w:trPr>
+          <w:trHeight w:val="911"/>
+        </w:trPr>
+        <w:tc>
+          <w:tcPr>
+            <w:tcW w:w="10632" w:type="dxa"/>
+            <w:gridSpan w:val="3"/>
+            <w:tcBorders>
+              <w:top w:val="nil"/>
+              <w:left w:val="nil"/>
+              <w:bottom w:val="single" w:sz="24" w:space="0" w:color="1A7F93"/>
+              <w:right w:val="nil"/>
+            </w:tcBorders>
+            <w:shd w:val="clear" w:color="auto" w:fill="FFFFFF"/>
+            <w:tcMar>
+              <w:top w:w="15" w:type="dxa"/>
+              <w:left w:w="83" w:type="dxa"/>
+              <w:bottom w:w="0" w:type="dxa"/>
+              <w:right w:w="83" w:type="dxa"/>
+            </w:tcMar>
+            <w:hideMark/>
+          </w:tcPr>
+          <w:p>
+            <w:r>
+              <w:rPr>
+                <w:b/>
+                <w:bCs/>
+              </w:rPr>
+              <w:lastRenderedPageBreak/>
+              <w:t xml:space="preserve">  </w:t>
+            </w:r>
+            <w:r>
+              <w:rPr>
+                <w:b/>
+                <w:bCs/>
+              </w:rPr>
+              <w:t>User Story</w:t>
+            </w:r>
+            <w:r>
+              <w:rPr>
+                <w:b/>
+                <w:bCs/>
+              </w:rPr>
+              <w:t xml:space="preserve">   </w:t>
+            </w:r>
+            <w:r>
+              <w:rPr>
+                <w:i/>
+                <w:iCs/>
+              </w:rPr>
+              <w:t xml:space="preserve">n° </w:t>
+            </w:r>
+            <w:r>
+              <w:rPr>
+                <w:i/>
+                <w:iCs/>
+              </w:rPr>
+              <w:t>35</w:t>
+            </w:r>
+          </w:p>
+        </w:tc>
+      </w:tr>
+      <w:tr>
+        <w:trPr>
+          <w:trHeight w:val="1266"/>
+        </w:trPr>
+        <w:tc>
+          <w:tcPr>
+            <w:tcW w:w="3355" w:type="dxa"/>
+            <w:tcBorders>
+              <w:top w:val="single" w:sz="24" w:space="0" w:color="1A7F93"/>
+              <w:left w:val="nil"/>
+              <w:bottom w:val="single" w:sz="24" w:space="0" w:color="1A7F93"/>
+              <w:right w:val="single" w:sz="24" w:space="0" w:color="1A7F93"/>
+            </w:tcBorders>
+            <w:shd w:val="clear" w:color="auto" w:fill="FFFFFF"/>
+            <w:tcMar>
+              <w:top w:w="15" w:type="dxa"/>
+              <w:left w:w="83" w:type="dxa"/>
+              <w:bottom w:w="0" w:type="dxa"/>
+              <w:right w:w="83" w:type="dxa"/>
+            </w:tcMar>
+            <w:hideMark/>
+          </w:tcPr>
+          <w:p>
+            <w:pPr>
+              <w:rPr>
+                <w:b/>
+                <w:bCs/>
+              </w:rPr>
+            </w:pPr>
+            <w:r>
+              <w:rPr>
+                <w:b/>
+                <w:bCs/>
+              </w:rPr>
+              <w:t xml:space="preserve">Page de gestion des tâches </w:t>
+            </w:r>
+          </w:p>
+          <w:p>
+            <w:r>
+              <w:t xml:space="preserve">Supprimer une tâche pour </w:t>
+            </w:r>
+            <w:r>
+              <w:t>un élève</w:t>
+            </w:r>
+          </w:p>
+        </w:tc>
+        <w:tc>
+          <w:tcPr>
+            <w:tcW w:w="3874" w:type="dxa"/>
+            <w:tcBorders>
+              <w:top w:val="single" w:sz="24" w:space="0" w:color="1A7F93"/>
+              <w:left w:val="single" w:sz="24" w:space="0" w:color="1A7F93"/>
+              <w:bottom w:val="single" w:sz="24" w:space="0" w:color="1A7F93"/>
+              <w:right w:val="single" w:sz="24" w:space="0" w:color="1A7F93"/>
+            </w:tcBorders>
+            <w:shd w:val="clear" w:color="auto" w:fill="FFFFFF"/>
+            <w:tcMar>
+              <w:top w:w="15" w:type="dxa"/>
+              <w:left w:w="83" w:type="dxa"/>
+              <w:bottom w:w="0" w:type="dxa"/>
+              <w:right w:w="83" w:type="dxa"/>
+            </w:tcMar>
+            <w:hideMark/>
+          </w:tcPr>
+          <w:p>
+            <w:r>
+              <w:rPr>
+                <w:b/>
+                <w:bCs/>
+              </w:rPr>
+              <w:t xml:space="preserve">  Priorité</w:t>
+            </w:r>
+          </w:p>
+          <w:p>
+            <w:r>
+              <w:rPr>
+                <w:b/>
+                <w:bCs/>
+                <w:i/>
+                <w:iCs/>
+              </w:rPr>
+              <w:t> </w:t>
+            </w:r>
+          </w:p>
+        </w:tc>
+        <w:tc>
+          <w:tcPr>
+            <w:tcW w:w="3403" w:type="dxa"/>
+            <w:tcBorders>
+              <w:top w:val="single" w:sz="24" w:space="0" w:color="1A7F93"/>
+              <w:left w:val="single" w:sz="24" w:space="0" w:color="1A7F93"/>
+              <w:bottom w:val="single" w:sz="24" w:space="0" w:color="1A7F93"/>
+              <w:right w:val="nil"/>
+            </w:tcBorders>
+            <w:shd w:val="clear" w:color="auto" w:fill="FFFFFF"/>
+            <w:tcMar>
+              <w:top w:w="15" w:type="dxa"/>
+              <w:left w:w="83" w:type="dxa"/>
+              <w:bottom w:w="0" w:type="dxa"/>
+              <w:right w:w="83" w:type="dxa"/>
+            </w:tcMar>
+            <w:hideMark/>
+          </w:tcPr>
+          <w:p>
+            <w:r>
+              <w:rPr>
+                <w:b/>
+                <w:bCs/>
+              </w:rPr>
+              <w:t xml:space="preserve">  Estimation</w:t>
+            </w:r>
+          </w:p>
+        </w:tc>
+      </w:tr>
+      <w:tr>
+        <w:trPr>
+          <w:trHeight w:val="2505"/>
+        </w:trPr>
+        <w:tc>
+          <w:tcPr>
+            <w:tcW w:w="10632" w:type="dxa"/>
+            <w:gridSpan w:val="3"/>
+            <w:tcBorders>
+              <w:top w:val="single" w:sz="24" w:space="0" w:color="1A7F93"/>
+              <w:left w:val="nil"/>
+              <w:bottom w:val="single" w:sz="24" w:space="0" w:color="1A7F93"/>
+              <w:right w:val="nil"/>
+            </w:tcBorders>
+            <w:shd w:val="clear" w:color="auto" w:fill="FFFFFF"/>
+            <w:tcMar>
+              <w:top w:w="15" w:type="dxa"/>
+              <w:left w:w="83" w:type="dxa"/>
+              <w:bottom w:w="0" w:type="dxa"/>
+              <w:right w:w="83" w:type="dxa"/>
+            </w:tcMar>
+            <w:hideMark/>
+          </w:tcPr>
+          <w:p>
+            <w:r>
+              <w:rPr>
+                <w:b/>
+                <w:bCs/>
+              </w:rPr>
+              <w:t> </w:t>
+            </w:r>
+          </w:p>
+          <w:p>
+            <w:r>
+              <w:rPr>
+                <w:b/>
+                <w:bCs/>
+              </w:rPr>
+              <w:t xml:space="preserve">          En tant que, </w:t>
+            </w:r>
+            <w:r>
+              <w:rPr>
+                <w:i/>
+                <w:iCs/>
+              </w:rPr>
+              <w:t>tuteur</w:t>
+            </w:r>
+          </w:p>
+          <w:p>
+            <w:r>
+              <w:rPr>
+                <w:b/>
+                <w:bCs/>
+              </w:rPr>
+              <w:t xml:space="preserve">          Je souhaite, </w:t>
+            </w:r>
+            <w:r>
+              <w:rPr>
+                <w:i/>
+                <w:iCs/>
+              </w:rPr>
+              <w:t xml:space="preserve">pouvoir </w:t>
+            </w:r>
+            <w:r>
+              <w:rPr>
+                <w:i/>
+                <w:iCs/>
+              </w:rPr>
+              <w:t>supprimer</w:t>
+            </w:r>
+            <w:r>
+              <w:rPr>
+                <w:i/>
+                <w:iCs/>
+              </w:rPr>
+              <w:t xml:space="preserve"> des tâches à un de mes élèves</w:t>
+            </w:r>
+          </w:p>
+          <w:p>
+            <w:r>
+              <w:rPr>
+                <w:b/>
+                <w:bCs/>
+              </w:rPr>
+              <w:t xml:space="preserve">          Afin de, </w:t>
+            </w:r>
+            <w:r>
+              <w:rPr>
+                <w:i/>
+                <w:iCs/>
+              </w:rPr>
+              <w:t xml:space="preserve">lui </w:t>
+            </w:r>
+            <w:r>
+              <w:rPr>
+                <w:i/>
+                <w:iCs/>
+              </w:rPr>
+              <w:t>alléger sa charge de travail</w:t>
+            </w:r>
+            <w:r>
+              <w:rPr>
+                <w:i/>
+                <w:iCs/>
+              </w:rPr>
+              <w:t xml:space="preserve"> </w:t>
+            </w:r>
+          </w:p>
+        </w:tc>
+      </w:tr>
+      <w:tr>
+        <w:trPr>
+          <w:trHeight w:val="3222"/>
+        </w:trPr>
+        <w:tc>
+          <w:tcPr>
+            <w:tcW w:w="10632" w:type="dxa"/>
+            <w:gridSpan w:val="3"/>
+            <w:tcBorders>
+              <w:top w:val="single" w:sz="24" w:space="0" w:color="1A7F93"/>
+              <w:left w:val="nil"/>
+              <w:bottom w:val="single" w:sz="24" w:space="0" w:color="1A7F93"/>
+              <w:right w:val="nil"/>
+            </w:tcBorders>
+            <w:shd w:val="clear" w:color="auto" w:fill="FFFFFF"/>
+            <w:tcMar>
+              <w:top w:w="15" w:type="dxa"/>
+              <w:left w:w="83" w:type="dxa"/>
+              <w:bottom w:w="0" w:type="dxa"/>
+              <w:right w:w="83" w:type="dxa"/>
+            </w:tcMar>
+            <w:hideMark/>
+          </w:tcPr>
+          <w:p>
+            <w:r>
+              <w:rPr>
+                <w:b/>
+                <w:bCs/>
+              </w:rPr>
+              <w:t xml:space="preserve">  Critères d’acceptation</w:t>
+            </w:r>
+          </w:p>
+          <w:p>
+            <w:r>
+              <w:rPr>
+                <w:b/>
+                <w:bCs/>
+              </w:rPr>
+              <w:t> </w:t>
+            </w:r>
+          </w:p>
+          <w:p>
+            <w:r>
+              <w:rPr>
+                <w:b/>
+                <w:bCs/>
+              </w:rPr>
+              <w:t xml:space="preserve">         Étant donné que, </w:t>
+            </w:r>
+            <w:r>
+              <w:rPr>
+                <w:i/>
+                <w:iCs/>
+              </w:rPr>
+              <w:t>je suis un tuteur</w:t>
+            </w:r>
+          </w:p>
+          <w:p>
+            <w:r>
+              <w:rPr>
+                <w:b/>
+                <w:bCs/>
+              </w:rPr>
+              <w:t xml:space="preserve">         Lorsque,</w:t>
+            </w:r>
+            <w:r>
+              <w:rPr>
+                <w:i/>
+                <w:iCs/>
+              </w:rPr>
+              <w:t xml:space="preserve"> je suis sur la page de gestion des tâches </w:t>
+            </w:r>
+          </w:p>
+          <w:p>
+            <w:pPr>
+              <w:rPr>
+                <w:i/>
+                <w:iCs/>
+              </w:rPr>
+            </w:pPr>
+            <w:r>
+              <w:rPr>
+                <w:b/>
+                <w:bCs/>
+              </w:rPr>
+              <w:t xml:space="preserve">         Alors, </w:t>
+            </w:r>
+            <w:r>
+              <w:rPr>
+                <w:i/>
+                <w:iCs/>
+              </w:rPr>
+              <w:t>je peux voir la liste de mes élèves</w:t>
+            </w:r>
+          </w:p>
+          <w:p>
+            <w:pPr>
+              <w:rPr>
+                <w:i/>
+                <w:iCs/>
+              </w:rPr>
+            </w:pPr>
+          </w:p>
+          <w:p>
+            <w:r>
+              <w:rPr>
+                <w:b/>
+                <w:bCs/>
+              </w:rPr>
+              <w:t xml:space="preserve">         </w:t>
+            </w:r>
+            <w:r>
+              <w:rPr>
+                <w:b/>
+                <w:bCs/>
+              </w:rPr>
+              <w:t xml:space="preserve">Étant donné que, </w:t>
+            </w:r>
+            <w:r>
+              <w:rPr>
+                <w:i/>
+                <w:iCs/>
+              </w:rPr>
+              <w:t>je suis sur la page de gestion des tâches</w:t>
+            </w:r>
+          </w:p>
+          <w:p>
+            <w:r>
+              <w:rPr>
+                <w:b/>
+                <w:bCs/>
+              </w:rPr>
+              <w:t xml:space="preserve">         Lorsque,</w:t>
+            </w:r>
+            <w:r>
+              <w:rPr>
+                <w:b/>
+                <w:bCs/>
+              </w:rPr>
+              <w:t xml:space="preserve"> </w:t>
+            </w:r>
+            <w:r>
+              <w:rPr>
+                <w:i/>
+                <w:iCs/>
+              </w:rPr>
+              <w:t xml:space="preserve">je sélectionne un de mes élèves </w:t>
+            </w:r>
+          </w:p>
+          <w:p>
+            <w:pPr>
+              <w:rPr>
+                <w:i/>
+                <w:iCs/>
+              </w:rPr>
+            </w:pPr>
+            <w:r>
+              <w:rPr>
+                <w:b/>
+                <w:bCs/>
+              </w:rPr>
+              <w:t xml:space="preserve">         Alors, </w:t>
+            </w:r>
+            <w:r>
+              <w:rPr>
+                <w:bCs/>
+                <w:i/>
+              </w:rPr>
+              <w:t>la liste des tâches que je lui ai assignée et qui sont en cours / terminées s’affichent</w:t>
+            </w:r>
+          </w:p>
+          <w:p>
+            <w:pPr>
+              <w:rPr>
+                <w:i/>
+                <w:iCs/>
+              </w:rPr>
+            </w:pPr>
+          </w:p>
+          <w:p>
+            <w:r>
+              <w:rPr>
+                <w:b/>
+                <w:bCs/>
+              </w:rPr>
+              <w:t xml:space="preserve">         </w:t>
+            </w:r>
+            <w:r>
+              <w:rPr>
+                <w:b/>
+                <w:bCs/>
+              </w:rPr>
+              <w:t xml:space="preserve">Étant donné que, </w:t>
+            </w:r>
+            <w:r>
+              <w:rPr>
+                <w:i/>
+                <w:iCs/>
+              </w:rPr>
+              <w:t>j’ai sélectionné un de mes élèves</w:t>
+            </w:r>
+          </w:p>
+          <w:p>
+            <w:r>
+              <w:rPr>
+                <w:b/>
+                <w:bCs/>
+              </w:rPr>
+              <w:t xml:space="preserve">         Lorsque,</w:t>
+            </w:r>
+            <w:r>
+              <w:rPr>
+                <w:b/>
+                <w:bCs/>
+              </w:rPr>
+              <w:t xml:space="preserve"> </w:t>
+            </w:r>
+            <w:r>
+              <w:rPr>
+                <w:i/>
+                <w:iCs/>
+              </w:rPr>
+              <w:t xml:space="preserve">je sélectionne </w:t>
+            </w:r>
+            <w:r>
+              <w:rPr>
+                <w:i/>
+                <w:iCs/>
+              </w:rPr>
+              <w:t>une de ses tâches</w:t>
+            </w:r>
+            <w:r>
+              <w:rPr>
+                <w:i/>
+                <w:iCs/>
+              </w:rPr>
+              <w:t xml:space="preserve"> que je clique sur ‘</w:t>
+            </w:r>
+            <w:r>
+              <w:rPr>
+                <w:i/>
+                <w:iCs/>
+              </w:rPr>
+              <w:t>supprimer</w:t>
+            </w:r>
+            <w:r>
+              <w:rPr>
+                <w:i/>
+                <w:iCs/>
+              </w:rPr>
+              <w:t xml:space="preserve"> une tâche’</w:t>
+            </w:r>
+          </w:p>
+          <w:p>
+            <w:pPr>
+              <w:rPr>
+                <w:i/>
+                <w:iCs/>
+              </w:rPr>
+            </w:pPr>
+            <w:r>
+              <w:rPr>
+                <w:b/>
+                <w:bCs/>
+              </w:rPr>
+              <w:t xml:space="preserve">         Alors, </w:t>
+            </w:r>
+            <w:r>
+              <w:rPr>
+                <w:i/>
+                <w:iCs/>
+              </w:rPr>
+              <w:t>une pop-up me demandant de confirmer la suppression s’affiche</w:t>
+            </w:r>
+          </w:p>
+          <w:p>
+            <w:pPr>
+              <w:rPr>
+                <w:i/>
+                <w:iCs/>
+              </w:rPr>
+            </w:pPr>
+          </w:p>
+          <w:p>
+            <w:pPr>
+              <w:rPr>
+                <w:i/>
+                <w:iCs/>
+              </w:rPr>
+            </w:pPr>
+            <w:r>
+              <w:rPr>
+                <w:b/>
+                <w:bCs/>
+              </w:rPr>
+              <w:t xml:space="preserve">         </w:t>
+            </w:r>
+            <w:r>
+              <w:rPr>
+                <w:b/>
+                <w:bCs/>
+              </w:rPr>
+              <w:t xml:space="preserve">Étant donné que, </w:t>
+            </w:r>
+            <w:r>
+              <w:rPr>
+                <w:i/>
+                <w:iCs/>
+              </w:rPr>
+              <w:t>je suis sur la pop-up me demandant de confirmer la suppression</w:t>
+            </w:r>
+          </w:p>
+          <w:p>
+            <w:r>
+              <w:rPr>
+                <w:b/>
+                <w:bCs/>
+              </w:rPr>
+              <w:t xml:space="preserve">         Lorsque,</w:t>
+            </w:r>
+            <w:r>
+              <w:rPr>
+                <w:i/>
+                <w:iCs/>
+              </w:rPr>
+              <w:t xml:space="preserve"> je valide</w:t>
+            </w:r>
+          </w:p>
+          <w:p>
+            <w:pPr>
+              <w:rPr>
+                <w:i/>
+                <w:iCs/>
+              </w:rPr>
+            </w:pPr>
+            <w:r>
+              <w:rPr>
+                <w:b/>
+                <w:bCs/>
+              </w:rPr>
+              <w:t xml:space="preserve">         Alors, </w:t>
+            </w:r>
+            <w:r>
+              <w:rPr>
+                <w:i/>
+                <w:iCs/>
+              </w:rPr>
+              <w:t>la tâche se supprime</w:t>
+            </w:r>
+            <w:r>
+              <w:rPr>
+                <w:i/>
+                <w:iCs/>
+              </w:rPr>
+              <w:t xml:space="preserve"> de la </w:t>
+            </w:r>
+            <w:r>
+              <w:rPr>
+                <w:i/>
+                <w:iCs/>
+              </w:rPr>
+              <w:t xml:space="preserve">liste des tâches de mon élève et </w:t>
+            </w:r>
+            <w:proofErr w:type="gramStart"/>
+            <w:r>
+              <w:rPr>
+                <w:i/>
+                <w:iCs/>
+              </w:rPr>
+              <w:t>la deadline</w:t>
+            </w:r>
+            <w:proofErr w:type="gramEnd"/>
+            <w:r>
+              <w:rPr>
+                <w:i/>
+                <w:iCs/>
+              </w:rPr>
+              <w:t xml:space="preserve"> de la tâche est </w:t>
+            </w:r>
+            <w:r>
+              <w:rPr>
+                <w:i/>
+                <w:iCs/>
+              </w:rPr>
+              <w:t>supprimée</w:t>
+            </w:r>
+            <w:r>
+              <w:rPr>
+                <w:i/>
+                <w:iCs/>
+              </w:rPr>
+              <w:t xml:space="preserve"> dans son calendrier</w:t>
+            </w:r>
+          </w:p>
+          <w:p>
+            <w:pPr>
+              <w:rPr>
+                <w:i/>
+                <w:iCs/>
+              </w:rPr>
+            </w:pPr>
+          </w:p>
+          <w:p>
+            <w:pPr>
+              <w:rPr>
+                <w:i/>
+                <w:iCs/>
+              </w:rPr>
+            </w:pPr>
             <w:bookmarkStart w:id="0" w:name="_GoBack"/>
             <w:bookmarkEnd w:id="0"/>
+          </w:p>
+          <w:p>
+            <w:r>
+              <w:rPr>
+                <w:b/>
+                <w:bCs/>
+              </w:rPr>
+              <w:t xml:space="preserve">         </w:t>
+            </w:r>
           </w:p>
           <w:p/>
         </w:tc>
@@ -1187,7 +4852,7 @@
 </file>
 
 <file path=customXml/itemProps1.xml><?xml version="1.0" encoding="utf-8"?>
-<ds:datastoreItem xmlns:ds="http://schemas.openxmlformats.org/officeDocument/2006/customXml" ds:itemID="{C3B70C93-7BCB-495C-B701-AA2333744E85}">
+<ds:datastoreItem xmlns:ds="http://schemas.openxmlformats.org/officeDocument/2006/customXml" ds:itemID="{B897BC30-EAEB-4557-87E7-D4031684BFF8}">
   <ds:schemaRefs>
     <ds:schemaRef ds:uri="http://schemas.openxmlformats.org/officeDocument/2006/bibliography"/>
   </ds:schemaRefs>

</xml_diff>